<commit_message>
Poprawa sprawozdania dodanie typu dzialalnosci i strony tytulowej
</commit_message>
<xml_diff>
--- a/documentation/PZSI Print4You.docx
+++ b/documentation/PZSI Print4You.docx
@@ -1,7 +1,1009 @@
 
 <file path=word/document.xml><?xml version="1.0" encoding="utf-8"?>
-<w:document xmlns:wpc="http://schemas.microsoft.com/office/word/2010/wordprocessingCanvas" xmlns:cx="http://schemas.microsoft.com/office/drawing/2014/chartex" xmlns:cx1="http://schemas.microsoft.com/office/drawing/2015/9/8/chartex" xmlns:cx2="http://schemas.microsoft.com/office/drawing/2015/10/21/chartex" xmlns:cx3="http://schemas.microsoft.com/office/drawing/2016/5/9/chartex" xmlns:cx4="http://schemas.microsoft.com/office/drawing/2016/5/10/chartex" xmlns:cx5="http://schemas.microsoft.com/office/drawing/2016/5/11/chartex" xmlns:cx6="http://schemas.microsoft.com/office/drawing/2016/5/12/chartex" xmlns:cx7="http://schemas.microsoft.com/office/drawing/2016/5/13/chartex" xmlns:cx8="http://schemas.microsoft.com/office/drawing/2016/5/14/chartex" xmlns:mc="http://schemas.openxmlformats.org/markup-compatibility/2006" xmlns:aink="http://schemas.microsoft.com/office/drawing/2016/ink" xmlns:am3d="http://schemas.microsoft.com/office/drawing/2017/model3d" xmlns:o="urn:schemas-microsoft-com:office:office" xmlns:r="http://schemas.openxmlformats.org/officeDocument/2006/relationships" xmlns:m="http://schemas.openxmlformats.org/officeDocument/2006/math" xmlns:v="urn:schemas-microsoft-com:vml" xmlns:wp14="http://schemas.microsoft.com/office/word/2010/wordprocessingDrawing" xmlns:wp="http://schemas.openxmlformats.org/drawingml/2006/wordprocessingDrawing" xmlns:w10="urn:schemas-microsoft-com:office:word" xmlns:w="http://schemas.openxmlformats.org/wordprocessingml/2006/main" xmlns:w14="http://schemas.microsoft.com/office/word/2010/wordml" xmlns:w15="http://schemas.microsoft.com/office/word/2012/wordml" xmlns:w16cex="http://schemas.microsoft.com/office/word/2018/wordml/cex" xmlns:w16cid="http://schemas.microsoft.com/office/word/2016/wordml/cid" xmlns:w16="http://schemas.microsoft.com/office/word/2018/wordml" xmlns:w16sdtdh="http://schemas.microsoft.com/office/word/2020/wordml/sdtdatahash" xmlns:w16se="http://schemas.microsoft.com/office/word/2015/wordml/symex" xmlns:wpg="http://schemas.microsoft.com/office/word/2010/wordprocessingGroup" xmlns:wpi="http://schemas.microsoft.com/office/word/2010/wordprocessingInk" xmlns:wne="http://schemas.microsoft.com/office/word/2006/wordml" xmlns:wps="http://schemas.microsoft.com/office/word/2010/wordprocessingShape" mc:Ignorable="w14 w15 w16se w16cid w16 w16cex w16sdtdh wp14">
+<w:document xmlns:wpc="http://schemas.microsoft.com/office/word/2010/wordprocessingCanvas" xmlns:cx="http://schemas.microsoft.com/office/drawing/2014/chartex" xmlns:cx1="http://schemas.microsoft.com/office/drawing/2015/9/8/chartex" xmlns:cx2="http://schemas.microsoft.com/office/drawing/2015/10/21/chartex" xmlns:cx3="http://schemas.microsoft.com/office/drawing/2016/5/9/chartex" xmlns:cx4="http://schemas.microsoft.com/office/drawing/2016/5/10/chartex" xmlns:cx5="http://schemas.microsoft.com/office/drawing/2016/5/11/chartex" xmlns:cx6="http://schemas.microsoft.com/office/drawing/2016/5/12/chartex" xmlns:cx7="http://schemas.microsoft.com/office/drawing/2016/5/13/chartex" xmlns:cx8="http://schemas.microsoft.com/office/drawing/2016/5/14/chartex" xmlns:mc="http://schemas.openxmlformats.org/markup-compatibility/2006" xmlns:aink="http://schemas.microsoft.com/office/drawing/2016/ink" xmlns:am3d="http://schemas.microsoft.com/office/drawing/2017/model3d" xmlns:o="urn:schemas-microsoft-com:office:office" xmlns:oel="http://schemas.microsoft.com/office/2019/extlst" xmlns:r="http://schemas.openxmlformats.org/officeDocument/2006/relationships" xmlns:m="http://schemas.openxmlformats.org/officeDocument/2006/math" xmlns:v="urn:schemas-microsoft-com:vml" xmlns:wp14="http://schemas.microsoft.com/office/word/2010/wordprocessingDrawing" xmlns:wp="http://schemas.openxmlformats.org/drawingml/2006/wordprocessingDrawing" xmlns:w10="urn:schemas-microsoft-com:office:word" xmlns:w="http://schemas.openxmlformats.org/wordprocessingml/2006/main" xmlns:w14="http://schemas.microsoft.com/office/word/2010/wordml" xmlns:w15="http://schemas.microsoft.com/office/word/2012/wordml" xmlns:w16cex="http://schemas.microsoft.com/office/word/2018/wordml/cex" xmlns:w16cid="http://schemas.microsoft.com/office/word/2016/wordml/cid" xmlns:w16="http://schemas.microsoft.com/office/word/2018/wordml" xmlns:w16sdtdh="http://schemas.microsoft.com/office/word/2020/wordml/sdtdatahash" xmlns:w16se="http://schemas.microsoft.com/office/word/2015/wordml/symex" xmlns:wpg="http://schemas.microsoft.com/office/word/2010/wordprocessingGroup" xmlns:wpi="http://schemas.microsoft.com/office/word/2010/wordprocessingInk" xmlns:wne="http://schemas.microsoft.com/office/word/2006/wordml" xmlns:wps="http://schemas.microsoft.com/office/word/2010/wordprocessingShape" mc:Ignorable="w14 w15 w16se w16cid w16 w16cex w16sdtdh wp14">
   <w:body>
+    <w:tbl>
+      <w:tblPr>
+        <w:tblStyle w:val="Tabela-Siatka"/>
+        <w:tblW w:w="9776" w:type="dxa"/>
+        <w:jc w:val="center"/>
+        <w:tblLook w:val="04A0" w:firstRow="1" w:lastRow="0" w:firstColumn="1" w:lastColumn="0" w:noHBand="0" w:noVBand="1"/>
+      </w:tblPr>
+      <w:tblGrid>
+        <w:gridCol w:w="2829"/>
+        <w:gridCol w:w="6947"/>
+      </w:tblGrid>
+      <w:tr>
+        <w:trPr>
+          <w:trHeight w:val="1725"/>
+          <w:jc w:val="center"/>
+        </w:trPr>
+        <w:tc>
+          <w:tcPr>
+            <w:tcW w:w="2829" w:type="dxa"/>
+            <w:vAlign w:val="center"/>
+          </w:tcPr>
+          <w:p>
+            <w:pPr>
+              <w:contextualSpacing/>
+              <w:jc w:val="center"/>
+              <w:rPr>
+                <w:b/>
+                <w:sz w:val="32"/>
+                <w:szCs w:val="28"/>
+              </w:rPr>
+            </w:pPr>
+            <w:r>
+              <w:rPr>
+                <w:b/>
+                <w:noProof/>
+                <w:sz w:val="28"/>
+                <w:szCs w:val="32"/>
+              </w:rPr>
+              <w:drawing>
+                <wp:inline distT="0" distB="0" distL="0" distR="0" wp14:anchorId="52E4254A" wp14:editId="157757FC">
+                  <wp:extent cx="914400" cy="724246"/>
+                  <wp:effectExtent l="0" t="0" r="0" b="0"/>
+                  <wp:docPr id="595402305" name="picture" descr="http://www.po.opole.pl/media/logotypy/2014/logotyp-politechnika-opolska-02.jpg"/>
+                  <wp:cNvGraphicFramePr>
+                    <a:graphicFrameLocks xmlns:a="http://schemas.openxmlformats.org/drawingml/2006/main" noChangeAspect="1"/>
+                  </wp:cNvGraphicFramePr>
+                  <a:graphic xmlns:a="http://schemas.openxmlformats.org/drawingml/2006/main">
+                    <a:graphicData uri="http://schemas.openxmlformats.org/drawingml/2006/picture">
+                      <pic:pic xmlns:pic="http://schemas.openxmlformats.org/drawingml/2006/picture">
+                        <pic:nvPicPr>
+                          <pic:cNvPr id="0" name="picture"/>
+                          <pic:cNvPicPr/>
+                        </pic:nvPicPr>
+                        <pic:blipFill rotWithShape="1">
+                          <a:blip r:embed="rId6" cstate="print">
+                            <a:extLst>
+                              <a:ext uri="{28A0092B-C50C-407E-A947-70E740481C1C}">
+                                <a14:useLocalDpi xmlns:a14="http://schemas.microsoft.com/office/drawing/2010/main" val="0"/>
+                              </a:ext>
+                            </a:extLst>
+                          </a:blip>
+                          <a:srcRect l="14442" r="14959"/>
+                          <a:stretch/>
+                        </pic:blipFill>
+                        <pic:spPr bwMode="auto">
+                          <a:xfrm>
+                            <a:off x="0" y="0"/>
+                            <a:ext cx="967336" cy="766174"/>
+                          </a:xfrm>
+                          <a:prstGeom prst="rect">
+                            <a:avLst/>
+                          </a:prstGeom>
+                          <a:ln>
+                            <a:noFill/>
+                          </a:ln>
+                          <a:extLst>
+                            <a:ext uri="{53640926-AAD7-44D8-BBD7-CCE9431645EC}">
+                              <a14:shadowObscured xmlns:a14="http://schemas.microsoft.com/office/drawing/2010/main"/>
+                            </a:ext>
+                          </a:extLst>
+                        </pic:spPr>
+                      </pic:pic>
+                    </a:graphicData>
+                  </a:graphic>
+                </wp:inline>
+              </w:drawing>
+            </w:r>
+          </w:p>
+        </w:tc>
+        <w:tc>
+          <w:tcPr>
+            <w:tcW w:w="6947" w:type="dxa"/>
+            <w:vAlign w:val="center"/>
+          </w:tcPr>
+          <w:p>
+            <w:pPr>
+              <w:spacing w:after="320"/>
+              <w:contextualSpacing/>
+              <w:rPr>
+                <w:b/>
+                <w:sz w:val="28"/>
+                <w:szCs w:val="32"/>
+                <w:lang w:val="pl-PL"/>
+              </w:rPr>
+            </w:pPr>
+            <w:r>
+              <w:rPr>
+                <w:b/>
+                <w:sz w:val="28"/>
+                <w:szCs w:val="32"/>
+                <w:lang w:val="pl-PL"/>
+              </w:rPr>
+              <w:t>Politechnika Opolska</w:t>
+            </w:r>
+          </w:p>
+          <w:p>
+            <w:pPr>
+              <w:spacing w:after="320"/>
+              <w:contextualSpacing/>
+              <w:rPr>
+                <w:b/>
+                <w:sz w:val="28"/>
+                <w:szCs w:val="32"/>
+                <w:lang w:val="pl-PL"/>
+              </w:rPr>
+            </w:pPr>
+            <w:r>
+              <w:rPr>
+                <w:b/>
+                <w:sz w:val="28"/>
+                <w:szCs w:val="32"/>
+                <w:lang w:val="pl-PL"/>
+              </w:rPr>
+              <w:t>Wydział Elektrotechniki, Automatyki i Informatyki</w:t>
+            </w:r>
+          </w:p>
+          <w:p>
+            <w:pPr>
+              <w:spacing w:before="840" w:after="840"/>
+              <w:contextualSpacing/>
+              <w:rPr>
+                <w:b/>
+                <w:sz w:val="32"/>
+                <w:szCs w:val="28"/>
+              </w:rPr>
+            </w:pPr>
+            <w:proofErr w:type="spellStart"/>
+            <w:r>
+              <w:rPr>
+                <w:b/>
+                <w:sz w:val="28"/>
+                <w:szCs w:val="32"/>
+              </w:rPr>
+              <w:t>Katedra</w:t>
+            </w:r>
+            <w:proofErr w:type="spellEnd"/>
+            <w:r>
+              <w:rPr>
+                <w:b/>
+                <w:sz w:val="28"/>
+                <w:szCs w:val="32"/>
+              </w:rPr>
+              <w:t xml:space="preserve"> </w:t>
+            </w:r>
+            <w:proofErr w:type="spellStart"/>
+            <w:r>
+              <w:rPr>
+                <w:b/>
+                <w:sz w:val="28"/>
+                <w:szCs w:val="32"/>
+              </w:rPr>
+              <w:t>Informatyki</w:t>
+            </w:r>
+            <w:proofErr w:type="spellEnd"/>
+          </w:p>
+        </w:tc>
+      </w:tr>
+      <w:tr>
+        <w:trPr>
+          <w:trHeight w:val="384"/>
+          <w:jc w:val="center"/>
+        </w:trPr>
+        <w:tc>
+          <w:tcPr>
+            <w:tcW w:w="2829" w:type="dxa"/>
+            <w:vAlign w:val="center"/>
+          </w:tcPr>
+          <w:p>
+            <w:pPr>
+              <w:contextualSpacing/>
+              <w:jc w:val="right"/>
+              <w:rPr>
+                <w:b/>
+                <w:sz w:val="28"/>
+                <w:szCs w:val="28"/>
+              </w:rPr>
+            </w:pPr>
+            <w:proofErr w:type="spellStart"/>
+            <w:r>
+              <w:rPr>
+                <w:b/>
+                <w:sz w:val="28"/>
+                <w:szCs w:val="28"/>
+              </w:rPr>
+              <w:t>Rok</w:t>
+            </w:r>
+            <w:proofErr w:type="spellEnd"/>
+            <w:r>
+              <w:rPr>
+                <w:b/>
+                <w:sz w:val="28"/>
+                <w:szCs w:val="28"/>
+              </w:rPr>
+              <w:t xml:space="preserve"> </w:t>
+            </w:r>
+            <w:proofErr w:type="spellStart"/>
+            <w:r>
+              <w:rPr>
+                <w:b/>
+                <w:sz w:val="28"/>
+                <w:szCs w:val="28"/>
+              </w:rPr>
+              <w:t>akademicki</w:t>
+            </w:r>
+            <w:proofErr w:type="spellEnd"/>
+          </w:p>
+        </w:tc>
+        <w:tc>
+          <w:tcPr>
+            <w:tcW w:w="6947" w:type="dxa"/>
+            <w:vAlign w:val="center"/>
+          </w:tcPr>
+          <w:p>
+            <w:pPr>
+              <w:contextualSpacing/>
+              <w:rPr>
+                <w:sz w:val="28"/>
+                <w:szCs w:val="28"/>
+              </w:rPr>
+            </w:pPr>
+            <w:r>
+              <w:rPr>
+                <w:sz w:val="28"/>
+                <w:szCs w:val="28"/>
+              </w:rPr>
+              <w:t>2021/2022</w:t>
+            </w:r>
+          </w:p>
+        </w:tc>
+      </w:tr>
+      <w:tr>
+        <w:trPr>
+          <w:trHeight w:val="384"/>
+          <w:jc w:val="center"/>
+        </w:trPr>
+        <w:tc>
+          <w:tcPr>
+            <w:tcW w:w="2829" w:type="dxa"/>
+            <w:vAlign w:val="center"/>
+          </w:tcPr>
+          <w:p>
+            <w:pPr>
+              <w:contextualSpacing/>
+              <w:jc w:val="right"/>
+              <w:rPr>
+                <w:b/>
+                <w:sz w:val="28"/>
+                <w:szCs w:val="28"/>
+              </w:rPr>
+            </w:pPr>
+            <w:proofErr w:type="spellStart"/>
+            <w:r>
+              <w:rPr>
+                <w:b/>
+                <w:sz w:val="28"/>
+                <w:szCs w:val="28"/>
+              </w:rPr>
+              <w:t>Przedmiot</w:t>
+            </w:r>
+            <w:proofErr w:type="spellEnd"/>
+          </w:p>
+        </w:tc>
+        <w:tc>
+          <w:tcPr>
+            <w:tcW w:w="6947" w:type="dxa"/>
+            <w:vAlign w:val="center"/>
+          </w:tcPr>
+          <w:p>
+            <w:pPr>
+              <w:contextualSpacing/>
+              <w:rPr>
+                <w:sz w:val="28"/>
+                <w:szCs w:val="28"/>
+                <w:lang w:val="pl-PL"/>
+              </w:rPr>
+            </w:pPr>
+            <w:r>
+              <w:rPr>
+                <w:sz w:val="28"/>
+                <w:szCs w:val="28"/>
+                <w:lang w:val="pl-PL"/>
+              </w:rPr>
+              <w:t>Pr</w:t>
+            </w:r>
+            <w:r>
+              <w:rPr>
+                <w:sz w:val="28"/>
+                <w:szCs w:val="28"/>
+                <w:lang w:val="pl-PL"/>
+              </w:rPr>
+              <w:t xml:space="preserve">ojekt zespołowy systemu informatycznego </w:t>
+            </w:r>
+          </w:p>
+        </w:tc>
+      </w:tr>
+      <w:tr>
+        <w:trPr>
+          <w:trHeight w:val="384"/>
+          <w:jc w:val="center"/>
+        </w:trPr>
+        <w:tc>
+          <w:tcPr>
+            <w:tcW w:w="2829" w:type="dxa"/>
+            <w:vAlign w:val="center"/>
+          </w:tcPr>
+          <w:p>
+            <w:pPr>
+              <w:contextualSpacing/>
+              <w:jc w:val="right"/>
+              <w:rPr>
+                <w:b/>
+                <w:sz w:val="28"/>
+                <w:szCs w:val="28"/>
+              </w:rPr>
+            </w:pPr>
+            <w:r>
+              <w:rPr>
+                <w:b/>
+                <w:sz w:val="28"/>
+                <w:szCs w:val="28"/>
+              </w:rPr>
+              <w:t xml:space="preserve">Forma </w:t>
+            </w:r>
+            <w:proofErr w:type="spellStart"/>
+            <w:r>
+              <w:rPr>
+                <w:b/>
+                <w:sz w:val="28"/>
+                <w:szCs w:val="28"/>
+              </w:rPr>
+              <w:t>zajęć</w:t>
+            </w:r>
+            <w:proofErr w:type="spellEnd"/>
+          </w:p>
+        </w:tc>
+        <w:tc>
+          <w:tcPr>
+            <w:tcW w:w="6947" w:type="dxa"/>
+            <w:vAlign w:val="center"/>
+          </w:tcPr>
+          <w:p>
+            <w:pPr>
+              <w:contextualSpacing/>
+              <w:rPr>
+                <w:sz w:val="28"/>
+                <w:szCs w:val="28"/>
+              </w:rPr>
+            </w:pPr>
+            <w:proofErr w:type="spellStart"/>
+            <w:r>
+              <w:rPr>
+                <w:sz w:val="28"/>
+                <w:szCs w:val="28"/>
+              </w:rPr>
+              <w:t>Projekt</w:t>
+            </w:r>
+            <w:proofErr w:type="spellEnd"/>
+          </w:p>
+        </w:tc>
+      </w:tr>
+      <w:tr>
+        <w:trPr>
+          <w:trHeight w:val="384"/>
+          <w:jc w:val="center"/>
+        </w:trPr>
+        <w:tc>
+          <w:tcPr>
+            <w:tcW w:w="2829" w:type="dxa"/>
+            <w:vAlign w:val="center"/>
+          </w:tcPr>
+          <w:p>
+            <w:pPr>
+              <w:contextualSpacing/>
+              <w:jc w:val="right"/>
+              <w:rPr>
+                <w:b/>
+                <w:sz w:val="28"/>
+                <w:szCs w:val="28"/>
+              </w:rPr>
+            </w:pPr>
+            <w:proofErr w:type="spellStart"/>
+            <w:r>
+              <w:rPr>
+                <w:b/>
+                <w:sz w:val="28"/>
+                <w:szCs w:val="28"/>
+              </w:rPr>
+              <w:t>Prowadzący</w:t>
+            </w:r>
+            <w:proofErr w:type="spellEnd"/>
+            <w:r>
+              <w:rPr>
+                <w:b/>
+                <w:sz w:val="28"/>
+                <w:szCs w:val="28"/>
+              </w:rPr>
+              <w:t xml:space="preserve"> </w:t>
+            </w:r>
+            <w:proofErr w:type="spellStart"/>
+            <w:r>
+              <w:rPr>
+                <w:b/>
+                <w:sz w:val="28"/>
+                <w:szCs w:val="28"/>
+              </w:rPr>
+              <w:t>zajęcia</w:t>
+            </w:r>
+            <w:proofErr w:type="spellEnd"/>
+          </w:p>
+        </w:tc>
+        <w:tc>
+          <w:tcPr>
+            <w:tcW w:w="6947" w:type="dxa"/>
+            <w:vAlign w:val="center"/>
+          </w:tcPr>
+          <w:p>
+            <w:pPr>
+              <w:contextualSpacing/>
+              <w:rPr>
+                <w:sz w:val="28"/>
+                <w:szCs w:val="28"/>
+                <w:lang w:val="pl-PL"/>
+              </w:rPr>
+            </w:pPr>
+            <w:r>
+              <w:rPr>
+                <w:sz w:val="28"/>
+                <w:szCs w:val="28"/>
+                <w:lang w:val="pl-PL"/>
+              </w:rPr>
+              <w:t>Mgr inż. Marcin Majer</w:t>
+            </w:r>
+          </w:p>
+        </w:tc>
+      </w:tr>
+      <w:tr>
+        <w:trPr>
+          <w:trHeight w:val="384"/>
+          <w:jc w:val="center"/>
+        </w:trPr>
+        <w:tc>
+          <w:tcPr>
+            <w:tcW w:w="2829" w:type="dxa"/>
+            <w:vAlign w:val="center"/>
+          </w:tcPr>
+          <w:p>
+            <w:pPr>
+              <w:contextualSpacing/>
+              <w:jc w:val="right"/>
+              <w:rPr>
+                <w:b/>
+                <w:sz w:val="28"/>
+                <w:szCs w:val="28"/>
+              </w:rPr>
+            </w:pPr>
+            <w:r>
+              <w:rPr>
+                <w:b/>
+                <w:sz w:val="28"/>
+                <w:szCs w:val="28"/>
+              </w:rPr>
+              <w:t xml:space="preserve">Nr </w:t>
+            </w:r>
+            <w:proofErr w:type="spellStart"/>
+            <w:r>
+              <w:rPr>
+                <w:b/>
+                <w:sz w:val="28"/>
+                <w:szCs w:val="28"/>
+              </w:rPr>
+              <w:t>grupy</w:t>
+            </w:r>
+            <w:proofErr w:type="spellEnd"/>
+          </w:p>
+        </w:tc>
+        <w:tc>
+          <w:tcPr>
+            <w:tcW w:w="6947" w:type="dxa"/>
+            <w:vAlign w:val="center"/>
+          </w:tcPr>
+          <w:p>
+            <w:pPr>
+              <w:contextualSpacing/>
+              <w:rPr>
+                <w:sz w:val="28"/>
+                <w:szCs w:val="28"/>
+              </w:rPr>
+            </w:pPr>
+            <w:r>
+              <w:rPr>
+                <w:sz w:val="28"/>
+                <w:szCs w:val="28"/>
+              </w:rPr>
+              <w:t>5</w:t>
+            </w:r>
+          </w:p>
+        </w:tc>
+      </w:tr>
+    </w:tbl>
+    <w:p>
+      <w:pPr>
+        <w:spacing w:before="840" w:after="840"/>
+        <w:contextualSpacing/>
+        <w:rPr>
+          <w:sz w:val="72"/>
+          <w:szCs w:val="20"/>
+        </w:rPr>
+      </w:pPr>
+    </w:p>
+    <w:tbl>
+      <w:tblPr>
+        <w:tblStyle w:val="Tabela-Siatka"/>
+        <w:tblW w:w="9776" w:type="dxa"/>
+        <w:jc w:val="center"/>
+        <w:tblLook w:val="04A0" w:firstRow="1" w:lastRow="0" w:firstColumn="1" w:lastColumn="0" w:noHBand="0" w:noVBand="1"/>
+      </w:tblPr>
+      <w:tblGrid>
+        <w:gridCol w:w="9776"/>
+      </w:tblGrid>
+      <w:tr>
+        <w:trPr>
+          <w:trHeight w:val="863"/>
+          <w:jc w:val="center"/>
+        </w:trPr>
+        <w:tc>
+          <w:tcPr>
+            <w:tcW w:w="9776" w:type="dxa"/>
+            <w:shd w:val="clear" w:color="auto" w:fill="E7E6E6" w:themeFill="background2"/>
+            <w:vAlign w:val="center"/>
+          </w:tcPr>
+          <w:p>
+            <w:pPr>
+              <w:spacing w:before="240" w:after="240"/>
+              <w:contextualSpacing/>
+              <w:jc w:val="center"/>
+              <w:rPr>
+                <w:b/>
+                <w:bCs/>
+                <w:sz w:val="36"/>
+                <w:szCs w:val="20"/>
+              </w:rPr>
+            </w:pPr>
+            <w:r>
+              <w:rPr>
+                <w:b/>
+                <w:bCs/>
+                <w:sz w:val="36"/>
+                <w:szCs w:val="20"/>
+              </w:rPr>
+              <w:t>Print4You</w:t>
+            </w:r>
+          </w:p>
+        </w:tc>
+      </w:tr>
+    </w:tbl>
+    <w:p>
+      <w:pPr>
+        <w:spacing w:line="240" w:lineRule="auto"/>
+        <w:contextualSpacing/>
+        <w:rPr>
+          <w:b/>
+          <w:bCs/>
+          <w:sz w:val="36"/>
+          <w:szCs w:val="20"/>
+        </w:rPr>
+      </w:pPr>
+    </w:p>
+    <w:tbl>
+      <w:tblPr>
+        <w:tblStyle w:val="Tabela-Siatka"/>
+        <w:tblW w:w="6232" w:type="dxa"/>
+        <w:jc w:val="center"/>
+        <w:tblLook w:val="04A0" w:firstRow="1" w:lastRow="0" w:firstColumn="1" w:lastColumn="0" w:noHBand="0" w:noVBand="1"/>
+      </w:tblPr>
+      <w:tblGrid>
+        <w:gridCol w:w="3828"/>
+        <w:gridCol w:w="2404"/>
+      </w:tblGrid>
+      <w:tr>
+        <w:trPr>
+          <w:trHeight w:val="342"/>
+          <w:jc w:val="center"/>
+        </w:trPr>
+        <w:tc>
+          <w:tcPr>
+            <w:tcW w:w="3828" w:type="dxa"/>
+            <w:vMerge w:val="restart"/>
+            <w:shd w:val="clear" w:color="auto" w:fill="E7E6E6" w:themeFill="background2"/>
+            <w:vAlign w:val="center"/>
+          </w:tcPr>
+          <w:p>
+            <w:pPr>
+              <w:contextualSpacing/>
+              <w:jc w:val="center"/>
+              <w:rPr>
+                <w:b/>
+                <w:bCs/>
+                <w:sz w:val="28"/>
+              </w:rPr>
+            </w:pPr>
+            <w:proofErr w:type="spellStart"/>
+            <w:r>
+              <w:rPr>
+                <w:b/>
+                <w:bCs/>
+                <w:sz w:val="28"/>
+              </w:rPr>
+              <w:t>Nazwisko</w:t>
+            </w:r>
+            <w:proofErr w:type="spellEnd"/>
+            <w:r>
+              <w:rPr>
+                <w:b/>
+                <w:bCs/>
+                <w:sz w:val="28"/>
+              </w:rPr>
+              <w:t xml:space="preserve"> </w:t>
+            </w:r>
+            <w:proofErr w:type="spellStart"/>
+            <w:r>
+              <w:rPr>
+                <w:b/>
+                <w:bCs/>
+                <w:sz w:val="28"/>
+              </w:rPr>
+              <w:t>i</w:t>
+            </w:r>
+            <w:proofErr w:type="spellEnd"/>
+            <w:r>
+              <w:rPr>
+                <w:b/>
+                <w:bCs/>
+                <w:sz w:val="28"/>
+              </w:rPr>
+              <w:t xml:space="preserve"> </w:t>
+            </w:r>
+            <w:proofErr w:type="spellStart"/>
+            <w:r>
+              <w:rPr>
+                <w:b/>
+                <w:bCs/>
+                <w:sz w:val="28"/>
+              </w:rPr>
+              <w:t>imię</w:t>
+            </w:r>
+            <w:proofErr w:type="spellEnd"/>
+          </w:p>
+        </w:tc>
+        <w:tc>
+          <w:tcPr>
+            <w:tcW w:w="2404" w:type="dxa"/>
+            <w:vMerge w:val="restart"/>
+            <w:shd w:val="clear" w:color="auto" w:fill="E7E6E6" w:themeFill="background2"/>
+            <w:vAlign w:val="center"/>
+          </w:tcPr>
+          <w:p>
+            <w:pPr>
+              <w:contextualSpacing/>
+              <w:jc w:val="center"/>
+              <w:rPr>
+                <w:b/>
+                <w:bCs/>
+                <w:sz w:val="28"/>
+              </w:rPr>
+            </w:pPr>
+            <w:r>
+              <w:rPr>
+                <w:b/>
+                <w:bCs/>
+              </w:rPr>
+              <w:t xml:space="preserve">Nr </w:t>
+            </w:r>
+            <w:proofErr w:type="spellStart"/>
+            <w:r>
+              <w:rPr>
+                <w:b/>
+                <w:bCs/>
+              </w:rPr>
+              <w:t>indeksu</w:t>
+            </w:r>
+            <w:proofErr w:type="spellEnd"/>
+          </w:p>
+        </w:tc>
+      </w:tr>
+      <w:tr>
+        <w:trPr>
+          <w:trHeight w:val="276"/>
+          <w:jc w:val="center"/>
+        </w:trPr>
+        <w:tc>
+          <w:tcPr>
+            <w:tcW w:w="3828" w:type="dxa"/>
+            <w:vMerge/>
+            <w:shd w:val="clear" w:color="auto" w:fill="E7E6E6" w:themeFill="background2"/>
+          </w:tcPr>
+          <w:p>
+            <w:pPr>
+              <w:contextualSpacing/>
+              <w:rPr>
+                <w:b/>
+                <w:bCs/>
+              </w:rPr>
+            </w:pPr>
+          </w:p>
+        </w:tc>
+        <w:tc>
+          <w:tcPr>
+            <w:tcW w:w="2404" w:type="dxa"/>
+            <w:vMerge/>
+            <w:shd w:val="clear" w:color="auto" w:fill="E7E6E6" w:themeFill="background2"/>
+          </w:tcPr>
+          <w:p>
+            <w:pPr>
+              <w:contextualSpacing/>
+              <w:rPr>
+                <w:b/>
+                <w:bCs/>
+              </w:rPr>
+            </w:pPr>
+          </w:p>
+        </w:tc>
+      </w:tr>
+      <w:tr>
+        <w:trPr>
+          <w:jc w:val="center"/>
+        </w:trPr>
+        <w:tc>
+          <w:tcPr>
+            <w:tcW w:w="3828" w:type="dxa"/>
+          </w:tcPr>
+          <w:p>
+            <w:pPr>
+              <w:spacing w:after="1080"/>
+              <w:contextualSpacing/>
+              <w:rPr>
+                <w:b/>
+                <w:bCs/>
+                <w:lang w:val="pl-PL"/>
+              </w:rPr>
+            </w:pPr>
+            <w:r>
+              <w:rPr>
+                <w:b/>
+                <w:bCs/>
+                <w:lang w:val="pl-PL"/>
+              </w:rPr>
+              <w:t>Dawid Kulik</w:t>
+            </w:r>
+          </w:p>
+          <w:p>
+            <w:pPr>
+              <w:spacing w:after="1080"/>
+              <w:contextualSpacing/>
+              <w:rPr>
+                <w:b/>
+                <w:bCs/>
+                <w:lang w:val="pl-PL"/>
+              </w:rPr>
+            </w:pPr>
+            <w:r>
+              <w:rPr>
+                <w:b/>
+                <w:bCs/>
+                <w:lang w:val="pl-PL"/>
+              </w:rPr>
+              <w:t>Bartosz Marko</w:t>
+            </w:r>
+          </w:p>
+          <w:p>
+            <w:pPr>
+              <w:spacing w:after="1080"/>
+              <w:contextualSpacing/>
+              <w:rPr>
+                <w:b/>
+                <w:bCs/>
+                <w:lang w:val="pl-PL"/>
+              </w:rPr>
+            </w:pPr>
+            <w:r>
+              <w:rPr>
+                <w:b/>
+                <w:bCs/>
+                <w:lang w:val="pl-PL"/>
+              </w:rPr>
+              <w:t xml:space="preserve">Bartosz </w:t>
+            </w:r>
+            <w:proofErr w:type="spellStart"/>
+            <w:r>
+              <w:rPr>
+                <w:b/>
+                <w:bCs/>
+                <w:lang w:val="pl-PL"/>
+              </w:rPr>
+              <w:t>Kukuł</w:t>
+            </w:r>
+            <w:proofErr w:type="spellEnd"/>
+          </w:p>
+          <w:p>
+            <w:pPr>
+              <w:spacing w:after="1080"/>
+              <w:contextualSpacing/>
+              <w:rPr>
+                <w:b/>
+                <w:bCs/>
+                <w:lang w:val="pl-PL"/>
+              </w:rPr>
+            </w:pPr>
+            <w:r>
+              <w:rPr>
+                <w:b/>
+                <w:bCs/>
+                <w:lang w:val="pl-PL"/>
+              </w:rPr>
+              <w:t>Arkadiusz Kubica</w:t>
+            </w:r>
+          </w:p>
+        </w:tc>
+        <w:tc>
+          <w:tcPr>
+            <w:tcW w:w="2404" w:type="dxa"/>
+          </w:tcPr>
+          <w:p>
+            <w:pPr>
+              <w:spacing w:after="1080"/>
+              <w:contextualSpacing/>
+              <w:rPr>
+                <w:b/>
+                <w:bCs/>
+              </w:rPr>
+            </w:pPr>
+            <w:r>
+              <w:rPr>
+                <w:b/>
+                <w:bCs/>
+              </w:rPr>
+              <w:t>99274</w:t>
+            </w:r>
+          </w:p>
+          <w:p>
+            <w:pPr>
+              <w:spacing w:after="1080"/>
+              <w:contextualSpacing/>
+              <w:rPr>
+                <w:b/>
+                <w:bCs/>
+              </w:rPr>
+            </w:pPr>
+            <w:r>
+              <w:rPr>
+                <w:b/>
+                <w:bCs/>
+              </w:rPr>
+              <w:t>99306</w:t>
+            </w:r>
+          </w:p>
+          <w:p>
+            <w:pPr>
+              <w:spacing w:after="1080"/>
+              <w:contextualSpacing/>
+              <w:rPr>
+                <w:b/>
+                <w:bCs/>
+              </w:rPr>
+            </w:pPr>
+            <w:r>
+              <w:rPr>
+                <w:b/>
+                <w:bCs/>
+              </w:rPr>
+              <w:t>99267</w:t>
+            </w:r>
+          </w:p>
+          <w:p>
+            <w:pPr>
+              <w:spacing w:after="1080"/>
+              <w:contextualSpacing/>
+              <w:rPr>
+                <w:b/>
+                <w:bCs/>
+              </w:rPr>
+            </w:pPr>
+            <w:r>
+              <w:rPr>
+                <w:b/>
+                <w:bCs/>
+              </w:rPr>
+              <w:t>99264</w:t>
+            </w:r>
+          </w:p>
+        </w:tc>
+      </w:tr>
+    </w:tbl>
+    <w:p>
+      <w:pPr>
+        <w:spacing w:line="240" w:lineRule="auto"/>
+        <w:contextualSpacing/>
+        <w:rPr>
+          <w:sz w:val="28"/>
+          <w:szCs w:val="20"/>
+        </w:rPr>
+      </w:pPr>
+    </w:p>
+    <w:tbl>
+      <w:tblPr>
+        <w:tblStyle w:val="Tabela-Siatka"/>
+        <w:tblW w:w="9776" w:type="dxa"/>
+        <w:jc w:val="center"/>
+        <w:tblLook w:val="04A0" w:firstRow="1" w:lastRow="0" w:firstColumn="1" w:lastColumn="0" w:noHBand="0" w:noVBand="1"/>
+      </w:tblPr>
+      <w:tblGrid>
+        <w:gridCol w:w="9776"/>
+      </w:tblGrid>
+      <w:tr>
+        <w:trPr>
+          <w:trHeight w:val="555"/>
+          <w:jc w:val="center"/>
+        </w:trPr>
+        <w:tc>
+          <w:tcPr>
+            <w:tcW w:w="9776" w:type="dxa"/>
+            <w:shd w:val="clear" w:color="auto" w:fill="E7E6E6" w:themeFill="background2"/>
+            <w:vAlign w:val="center"/>
+          </w:tcPr>
+          <w:p>
+            <w:pPr>
+              <w:contextualSpacing/>
+              <w:jc w:val="center"/>
+              <w:rPr>
+                <w:b/>
+                <w:bCs/>
+                <w:sz w:val="36"/>
+                <w:szCs w:val="20"/>
+              </w:rPr>
+            </w:pPr>
+            <w:proofErr w:type="spellStart"/>
+            <w:r>
+              <w:rPr>
+                <w:b/>
+                <w:bCs/>
+                <w:szCs w:val="20"/>
+              </w:rPr>
+              <w:t>Uwagi</w:t>
+            </w:r>
+            <w:proofErr w:type="spellEnd"/>
+          </w:p>
+        </w:tc>
+      </w:tr>
+      <w:tr>
+        <w:trPr>
+          <w:trHeight w:val="5147"/>
+          <w:jc w:val="center"/>
+        </w:trPr>
+        <w:tc>
+          <w:tcPr>
+            <w:tcW w:w="9776" w:type="dxa"/>
+          </w:tcPr>
+          <w:p>
+            <w:pPr>
+              <w:contextualSpacing/>
+              <w:jc w:val="center"/>
+              <w:rPr>
+                <w:b/>
+                <w:bCs/>
+                <w:sz w:val="36"/>
+                <w:szCs w:val="20"/>
+              </w:rPr>
+            </w:pPr>
+          </w:p>
+        </w:tc>
+      </w:tr>
+    </w:tbl>
+    <w:p>
+      <w:pPr>
+        <w:rPr>
+          <w:b/>
+          <w:bCs/>
+          <w:sz w:val="52"/>
+          <w:szCs w:val="52"/>
+          <w:lang w:val="pl-PL"/>
+        </w:rPr>
+      </w:pPr>
+    </w:p>
     <w:p>
       <w:pPr>
         <w:rPr>
@@ -233,8 +1235,17 @@
           <w:rFonts w:ascii="Calibri" w:eastAsia="Calibri" w:hAnsi="Calibri" w:cs="Calibri"/>
           <w:lang w:val="pl-PL"/>
         </w:rPr>
-        <w:t>Możliwość przesłania pliku graficznego z rozszerzeniem .png</w:t>
-      </w:r>
+        <w:t>Możliwość przesłania pliku graficznego z rozszerzeniem .</w:t>
+      </w:r>
+      <w:proofErr w:type="spellStart"/>
+      <w:r>
+        <w:rPr>
+          <w:rFonts w:ascii="Calibri" w:eastAsia="Calibri" w:hAnsi="Calibri" w:cs="Calibri"/>
+          <w:lang w:val="pl-PL"/>
+        </w:rPr>
+        <w:t>png</w:t>
+      </w:r>
+      <w:proofErr w:type="spellEnd"/>
     </w:p>
     <w:p>
       <w:pPr>
@@ -383,6 +1394,7 @@
         <w:rPr>
           <w:lang w:val="pl-PL"/>
         </w:rPr>
+        <w:lastRenderedPageBreak/>
         <w:t>Możliwość rozbudowy aplikacji o nowe funkcjonalności</w:t>
       </w:r>
     </w:p>
@@ -515,7 +1527,23 @@
           <w:rFonts w:eastAsiaTheme="minorEastAsia"/>
           <w:lang w:val="pl-PL"/>
         </w:rPr>
-        <w:t>Rozszerzenie przesyłu plików o nowe formaty</w:t>
+        <w:t xml:space="preserve">Rozszerzenie </w:t>
+      </w:r>
+      <w:proofErr w:type="spellStart"/>
+      <w:r>
+        <w:rPr>
+          <w:rFonts w:eastAsiaTheme="minorEastAsia"/>
+          <w:lang w:val="pl-PL"/>
+        </w:rPr>
+        <w:t>przesyłu</w:t>
+      </w:r>
+      <w:proofErr w:type="spellEnd"/>
+      <w:r>
+        <w:rPr>
+          <w:rFonts w:eastAsiaTheme="minorEastAsia"/>
+          <w:lang w:val="pl-PL"/>
+        </w:rPr>
+        <w:t xml:space="preserve"> plików o nowe formaty</w:t>
       </w:r>
     </w:p>
     <w:p>
@@ -578,12 +1606,21 @@
           <w:lang w:val="pl-PL"/>
         </w:rPr>
       </w:pPr>
+      <w:proofErr w:type="spellStart"/>
       <w:r>
         <w:rPr>
           <w:rFonts w:ascii="Calibri" w:eastAsia="Calibri" w:hAnsi="Calibri" w:cs="Calibri"/>
           <w:lang w:val="pl-PL"/>
         </w:rPr>
-        <w:t>Responsywność strony</w:t>
+        <w:t>Responsywność</w:t>
+      </w:r>
+      <w:proofErr w:type="spellEnd"/>
+      <w:r>
+        <w:rPr>
+          <w:rFonts w:ascii="Calibri" w:eastAsia="Calibri" w:hAnsi="Calibri" w:cs="Calibri"/>
+          <w:lang w:val="pl-PL"/>
+        </w:rPr>
+        <w:t xml:space="preserve"> strony</w:t>
       </w:r>
     </w:p>
     <w:p>
@@ -681,7 +1718,6 @@
           <w:szCs w:val="28"/>
           <w:lang w:val="pl-PL"/>
         </w:rPr>
-        <w:lastRenderedPageBreak/>
         <w:t xml:space="preserve">Analiza rynku </w:t>
       </w:r>
     </w:p>
@@ -2926,7 +3962,6 @@
                 <w:color w:val="000000" w:themeColor="text1"/>
                 <w:lang w:val="pl-PL"/>
               </w:rPr>
-              <w:lastRenderedPageBreak/>
               <w:t>10</w:t>
             </w:r>
           </w:p>
@@ -6299,6 +7334,7 @@
                 <w:color w:val="000000" w:themeColor="text1"/>
                 <w:lang w:val="pl-PL"/>
               </w:rPr>
+              <w:lastRenderedPageBreak/>
               <w:t>11</w:t>
             </w:r>
           </w:p>
@@ -8500,7 +9536,6 @@
                 <w:color w:val="000000" w:themeColor="text1"/>
                 <w:lang w:val="pl-PL"/>
               </w:rPr>
-              <w:lastRenderedPageBreak/>
               <w:t>9</w:t>
             </w:r>
           </w:p>
@@ -9350,6 +10385,7 @@
                 <w:lang w:val="pl-PL"/>
               </w:rPr>
             </w:pPr>
+            <w:proofErr w:type="spellStart"/>
             <w:r>
               <w:rPr>
                 <w:rFonts w:ascii="Calibri" w:eastAsia="Calibri" w:hAnsi="Calibri" w:cs="Calibri"/>
@@ -9358,7 +10394,18 @@
                 <w:szCs w:val="24"/>
                 <w:lang w:val="pl-PL"/>
               </w:rPr>
-              <w:t>imagePROGRAF TM-300</w:t>
+              <w:t>imagePROGRAF</w:t>
+            </w:r>
+            <w:proofErr w:type="spellEnd"/>
+            <w:r>
+              <w:rPr>
+                <w:rFonts w:ascii="Calibri" w:eastAsia="Calibri" w:hAnsi="Calibri" w:cs="Calibri"/>
+                <w:color w:val="000000" w:themeColor="text1"/>
+                <w:sz w:val="24"/>
+                <w:szCs w:val="24"/>
+                <w:lang w:val="pl-PL"/>
+              </w:rPr>
+              <w:t xml:space="preserve"> TM-300</w:t>
             </w:r>
           </w:p>
         </w:tc>
@@ -9532,7 +10579,29 @@
                 <w:szCs w:val="24"/>
                 <w:lang w:val="pl-PL"/>
               </w:rPr>
-              <w:t>Epson SureColor SC-P900</w:t>
+              <w:t xml:space="preserve">Epson </w:t>
+            </w:r>
+            <w:proofErr w:type="spellStart"/>
+            <w:r>
+              <w:rPr>
+                <w:rFonts w:ascii="Calibri" w:eastAsia="Calibri" w:hAnsi="Calibri" w:cs="Calibri"/>
+                <w:color w:val="2C2C2C"/>
+                <w:sz w:val="24"/>
+                <w:szCs w:val="24"/>
+                <w:lang w:val="pl-PL"/>
+              </w:rPr>
+              <w:t>SureColor</w:t>
+            </w:r>
+            <w:proofErr w:type="spellEnd"/>
+            <w:r>
+              <w:rPr>
+                <w:rFonts w:ascii="Calibri" w:eastAsia="Calibri" w:hAnsi="Calibri" w:cs="Calibri"/>
+                <w:color w:val="2C2C2C"/>
+                <w:sz w:val="24"/>
+                <w:szCs w:val="24"/>
+                <w:lang w:val="pl-PL"/>
+              </w:rPr>
+              <w:t xml:space="preserve"> SC-P900</w:t>
             </w:r>
           </w:p>
         </w:tc>
@@ -9706,7 +10775,29 @@
                 <w:szCs w:val="24"/>
                 <w:lang w:val="pl-PL"/>
               </w:rPr>
-              <w:t>Xerox VersaLink C7025S</w:t>
+              <w:t xml:space="preserve">Xerox </w:t>
+            </w:r>
+            <w:proofErr w:type="spellStart"/>
+            <w:r>
+              <w:rPr>
+                <w:rFonts w:ascii="Calibri" w:eastAsia="Calibri" w:hAnsi="Calibri" w:cs="Calibri"/>
+                <w:color w:val="2C2C2C"/>
+                <w:sz w:val="24"/>
+                <w:szCs w:val="24"/>
+                <w:lang w:val="pl-PL"/>
+              </w:rPr>
+              <w:t>VersaLink</w:t>
+            </w:r>
+            <w:proofErr w:type="spellEnd"/>
+            <w:r>
+              <w:rPr>
+                <w:rFonts w:ascii="Calibri" w:eastAsia="Calibri" w:hAnsi="Calibri" w:cs="Calibri"/>
+                <w:color w:val="2C2C2C"/>
+                <w:sz w:val="24"/>
+                <w:szCs w:val="24"/>
+                <w:lang w:val="pl-PL"/>
+              </w:rPr>
+              <w:t xml:space="preserve"> C7025S</w:t>
             </w:r>
           </w:p>
         </w:tc>
@@ -9879,7 +10970,29 @@
                 <w:szCs w:val="24"/>
                 <w:lang w:val="pl-PL"/>
               </w:rPr>
-              <w:t>Laptop Dell Inspiron 7610-0114 16"</w:t>
+              <w:t xml:space="preserve">Laptop Dell </w:t>
+            </w:r>
+            <w:proofErr w:type="spellStart"/>
+            <w:r>
+              <w:rPr>
+                <w:rFonts w:ascii="Calibri" w:eastAsia="Calibri" w:hAnsi="Calibri" w:cs="Calibri"/>
+                <w:color w:val="1C1C1B"/>
+                <w:sz w:val="24"/>
+                <w:szCs w:val="24"/>
+                <w:lang w:val="pl-PL"/>
+              </w:rPr>
+              <w:t>Inspiron</w:t>
+            </w:r>
+            <w:proofErr w:type="spellEnd"/>
+            <w:r>
+              <w:rPr>
+                <w:rFonts w:ascii="Calibri" w:eastAsia="Calibri" w:hAnsi="Calibri" w:cs="Calibri"/>
+                <w:color w:val="1C1C1B"/>
+                <w:sz w:val="24"/>
+                <w:szCs w:val="24"/>
+                <w:lang w:val="pl-PL"/>
+              </w:rPr>
+              <w:t xml:space="preserve"> 7610-0114 16"</w:t>
             </w:r>
           </w:p>
         </w:tc>
@@ -10041,7 +11154,6 @@
                 <w:color w:val="000000" w:themeColor="text1"/>
                 <w:sz w:val="24"/>
                 <w:szCs w:val="24"/>
-                <w:lang w:val="pl-PL"/>
               </w:rPr>
             </w:pPr>
             <w:r>
@@ -10050,7 +11162,6 @@
                 <w:color w:val="000000" w:themeColor="text1"/>
                 <w:sz w:val="24"/>
                 <w:szCs w:val="24"/>
-                <w:lang w:val="pl-PL"/>
               </w:rPr>
               <w:t>Monitor Samsung 34'' Odyssey G5</w:t>
             </w:r>
@@ -10398,7 +11509,29 @@
                 <w:szCs w:val="24"/>
                 <w:lang w:val="pl-PL"/>
               </w:rPr>
-              <w:t>ASUS VivoBook A513EA-BQ1697T</w:t>
+              <w:t xml:space="preserve">ASUS </w:t>
+            </w:r>
+            <w:proofErr w:type="spellStart"/>
+            <w:r>
+              <w:rPr>
+                <w:rFonts w:ascii="Calibri" w:eastAsia="Calibri" w:hAnsi="Calibri" w:cs="Calibri"/>
+                <w:color w:val="333333"/>
+                <w:sz w:val="24"/>
+                <w:szCs w:val="24"/>
+                <w:lang w:val="pl-PL"/>
+              </w:rPr>
+              <w:t>VivoBook</w:t>
+            </w:r>
+            <w:proofErr w:type="spellEnd"/>
+            <w:r>
+              <w:rPr>
+                <w:rFonts w:ascii="Calibri" w:eastAsia="Calibri" w:hAnsi="Calibri" w:cs="Calibri"/>
+                <w:color w:val="333333"/>
+                <w:sz w:val="24"/>
+                <w:szCs w:val="24"/>
+                <w:lang w:val="pl-PL"/>
+              </w:rPr>
+              <w:t xml:space="preserve"> A513EA-BQ1697T</w:t>
             </w:r>
           </w:p>
         </w:tc>
@@ -11545,7 +12678,7 @@
                     <pic:cNvPicPr/>
                   </pic:nvPicPr>
                   <pic:blipFill>
-                    <a:blip r:embed="rId6">
+                    <a:blip r:embed="rId7">
                       <a:extLst>
                         <a:ext uri="{28A0092B-C50C-407E-A947-70E740481C1C}">
                           <a14:useLocalDpi xmlns:a14="http://schemas.microsoft.com/office/drawing/2010/main" val="0"/>
@@ -11609,7 +12742,6 @@
           <w:szCs w:val="28"/>
           <w:lang w:val="pl-PL"/>
         </w:rPr>
-        <w:lastRenderedPageBreak/>
         <w:t xml:space="preserve">Terminarz </w:t>
       </w:r>
     </w:p>
@@ -11673,7 +12805,21 @@
         <w:rPr>
           <w:lang w:val="pl-PL"/>
         </w:rPr>
-        <w:t xml:space="preserve">User stories </w:t>
+        <w:t xml:space="preserve">User </w:t>
+      </w:r>
+      <w:proofErr w:type="spellStart"/>
+      <w:r>
+        <w:rPr>
+          <w:lang w:val="pl-PL"/>
+        </w:rPr>
+        <w:t>stories</w:t>
+      </w:r>
+      <w:proofErr w:type="spellEnd"/>
+      <w:r>
+        <w:rPr>
+          <w:lang w:val="pl-PL"/>
+        </w:rPr>
+        <w:t xml:space="preserve"> </w:t>
       </w:r>
       <w:r>
         <w:rPr>
@@ -11957,11 +13103,19 @@
           <w:lang w:val="pl-PL"/>
         </w:rPr>
       </w:pPr>
-      <w:r>
-        <w:rPr>
-          <w:lang w:val="pl-PL"/>
-        </w:rPr>
-        <w:t>Back-end – 01.06.2022</w:t>
+      <w:proofErr w:type="spellStart"/>
+      <w:r>
+        <w:rPr>
+          <w:lang w:val="pl-PL"/>
+        </w:rPr>
+        <w:t>Back</w:t>
+      </w:r>
+      <w:proofErr w:type="spellEnd"/>
+      <w:r>
+        <w:rPr>
+          <w:lang w:val="pl-PL"/>
+        </w:rPr>
+        <w:t>-end – 01.06.2022</w:t>
       </w:r>
     </w:p>
     <w:p>
@@ -12163,7 +13317,23 @@
           <w:rFonts w:eastAsiaTheme="minorEastAsia"/>
           <w:lang w:val="pl-PL"/>
         </w:rPr>
-        <w:t>Połączenie front-endu z back-endem – 01.06.2022</w:t>
+        <w:t xml:space="preserve">Połączenie front-endu z </w:t>
+      </w:r>
+      <w:proofErr w:type="spellStart"/>
+      <w:r>
+        <w:rPr>
+          <w:rFonts w:eastAsiaTheme="minorEastAsia"/>
+          <w:lang w:val="pl-PL"/>
+        </w:rPr>
+        <w:t>back</w:t>
+      </w:r>
+      <w:proofErr w:type="spellEnd"/>
+      <w:r>
+        <w:rPr>
+          <w:rFonts w:eastAsiaTheme="minorEastAsia"/>
+          <w:lang w:val="pl-PL"/>
+        </w:rPr>
+        <w:t>-endem – 01.06.2022</w:t>
       </w:r>
     </w:p>
     <w:p>
@@ -12361,6 +13531,7 @@
         <w:rPr>
           <w:noProof/>
         </w:rPr>
+        <w:lastRenderedPageBreak/>
         <w:drawing>
           <wp:inline distT="0" distB="0" distL="0" distR="0" wp14:anchorId="3318A595" wp14:editId="30742A36">
             <wp:extent cx="5943600" cy="1038225"/>
@@ -12377,7 +13548,7 @@
                     <pic:cNvPicPr/>
                   </pic:nvPicPr>
                   <pic:blipFill>
-                    <a:blip r:embed="rId7">
+                    <a:blip r:embed="rId8">
                       <a:extLst>
                         <a:ext uri="{28A0092B-C50C-407E-A947-70E740481C1C}">
                           <a14:useLocalDpi xmlns:a14="http://schemas.microsoft.com/office/drawing/2010/main" val="0"/>
@@ -12475,7 +13646,7 @@
                     <pic:cNvPicPr/>
                   </pic:nvPicPr>
                   <pic:blipFill>
-                    <a:blip r:embed="rId8">
+                    <a:blip r:embed="rId9">
                       <a:extLst>
                         <a:ext uri="{28A0092B-C50C-407E-A947-70E740481C1C}">
                           <a14:useLocalDpi xmlns:a14="http://schemas.microsoft.com/office/drawing/2010/main" val="0"/>
@@ -12557,7 +13728,7 @@
                     <pic:cNvPicPr/>
                   </pic:nvPicPr>
                   <pic:blipFill>
-                    <a:blip r:embed="rId9">
+                    <a:blip r:embed="rId10">
                       <a:extLst>
                         <a:ext uri="{28A0092B-C50C-407E-A947-70E740481C1C}">
                           <a14:useLocalDpi xmlns:a14="http://schemas.microsoft.com/office/drawing/2010/main" val="0"/>
@@ -12612,7 +13783,7 @@
                     <pic:cNvPicPr/>
                   </pic:nvPicPr>
                   <pic:blipFill>
-                    <a:blip r:embed="rId10">
+                    <a:blip r:embed="rId11">
                       <a:extLst>
                         <a:ext uri="{28A0092B-C50C-407E-A947-70E740481C1C}">
                           <a14:useLocalDpi xmlns:a14="http://schemas.microsoft.com/office/drawing/2010/main" val="0"/>
@@ -12724,7 +13895,7 @@
                     <pic:cNvPicPr/>
                   </pic:nvPicPr>
                   <pic:blipFill>
-                    <a:blip r:embed="rId11">
+                    <a:blip r:embed="rId12">
                       <a:extLst>
                         <a:ext uri="{28A0092B-C50C-407E-A947-70E740481C1C}">
                           <a14:useLocalDpi xmlns:a14="http://schemas.microsoft.com/office/drawing/2010/main" val="0"/>
@@ -12821,7 +13992,21 @@
         <w:rPr>
           <w:lang w:val="pl-PL"/>
         </w:rPr>
-        <w:t>User stories – A. Kubica, D. Kulik</w:t>
+        <w:t xml:space="preserve">User </w:t>
+      </w:r>
+      <w:proofErr w:type="spellStart"/>
+      <w:r>
+        <w:rPr>
+          <w:lang w:val="pl-PL"/>
+        </w:rPr>
+        <w:t>stories</w:t>
+      </w:r>
+      <w:proofErr w:type="spellEnd"/>
+      <w:r>
+        <w:rPr>
+          <w:lang w:val="pl-PL"/>
+        </w:rPr>
+        <w:t xml:space="preserve"> – A. Kubica, D. Kulik</w:t>
       </w:r>
     </w:p>
     <w:p>
@@ -12961,11 +14146,19 @@
           <w:lang w:val="pl-PL"/>
         </w:rPr>
       </w:pPr>
-      <w:r>
-        <w:rPr>
-          <w:lang w:val="pl-PL"/>
-        </w:rPr>
-        <w:t>Back-end</w:t>
+      <w:proofErr w:type="spellStart"/>
+      <w:r>
+        <w:rPr>
+          <w:lang w:val="pl-PL"/>
+        </w:rPr>
+        <w:t>Back</w:t>
+      </w:r>
+      <w:proofErr w:type="spellEnd"/>
+      <w:r>
+        <w:rPr>
+          <w:lang w:val="pl-PL"/>
+        </w:rPr>
+        <w:t>-end</w:t>
       </w:r>
     </w:p>
     <w:p>
@@ -12988,8 +14181,17 @@
           <w:rFonts w:eastAsiaTheme="minorEastAsia"/>
           <w:lang w:val="pl-PL"/>
         </w:rPr>
-        <w:t>Utworzenie bazy danych – B. Kukuł</w:t>
-      </w:r>
+        <w:t xml:space="preserve">Utworzenie bazy danych – B. </w:t>
+      </w:r>
+      <w:proofErr w:type="spellStart"/>
+      <w:r>
+        <w:rPr>
+          <w:rFonts w:eastAsiaTheme="minorEastAsia"/>
+          <w:lang w:val="pl-PL"/>
+        </w:rPr>
+        <w:t>Kukuł</w:t>
+      </w:r>
+      <w:proofErr w:type="spellEnd"/>
     </w:p>
     <w:p>
       <w:pPr>
@@ -13017,8 +14219,17 @@
           <w:rFonts w:eastAsiaTheme="minorEastAsia"/>
           <w:lang w:val="pl-PL"/>
         </w:rPr>
-        <w:t>– B. Kukuł</w:t>
-      </w:r>
+        <w:t xml:space="preserve">– B. </w:t>
+      </w:r>
+      <w:proofErr w:type="spellStart"/>
+      <w:r>
+        <w:rPr>
+          <w:rFonts w:eastAsiaTheme="minorEastAsia"/>
+          <w:lang w:val="pl-PL"/>
+        </w:rPr>
+        <w:t>Kukuł</w:t>
+      </w:r>
+      <w:proofErr w:type="spellEnd"/>
     </w:p>
     <w:p>
       <w:pPr>
@@ -13068,8 +14279,33 @@
           <w:rFonts w:eastAsiaTheme="minorEastAsia"/>
           <w:lang w:val="pl-PL"/>
         </w:rPr>
-        <w:t>– B. Kukuł, A.Kubica</w:t>
-      </w:r>
+        <w:t xml:space="preserve">– B. </w:t>
+      </w:r>
+      <w:proofErr w:type="spellStart"/>
+      <w:r>
+        <w:rPr>
+          <w:rFonts w:eastAsiaTheme="minorEastAsia"/>
+          <w:lang w:val="pl-PL"/>
+        </w:rPr>
+        <w:t>Kukuł</w:t>
+      </w:r>
+      <w:proofErr w:type="spellEnd"/>
+      <w:r>
+        <w:rPr>
+          <w:rFonts w:eastAsiaTheme="minorEastAsia"/>
+          <w:lang w:val="pl-PL"/>
+        </w:rPr>
+        <w:t xml:space="preserve">, </w:t>
+      </w:r>
+      <w:proofErr w:type="spellStart"/>
+      <w:r>
+        <w:rPr>
+          <w:rFonts w:eastAsiaTheme="minorEastAsia"/>
+          <w:lang w:val="pl-PL"/>
+        </w:rPr>
+        <w:t>A.Kubica</w:t>
+      </w:r>
+      <w:proofErr w:type="spellEnd"/>
     </w:p>
     <w:p>
       <w:pPr>
@@ -13127,20 +14363,17 @@
           <w:rFonts w:asciiTheme="minorEastAsia" w:eastAsiaTheme="minorEastAsia" w:hAnsiTheme="minorEastAsia" w:cstheme="minorEastAsia"/>
           <w:b/>
           <w:bCs/>
-          <w:lang w:val="pl-PL"/>
         </w:rPr>
       </w:pPr>
       <w:r>
         <w:rPr>
           <w:rFonts w:eastAsiaTheme="minorEastAsia"/>
-          <w:lang w:val="pl-PL"/>
         </w:rPr>
         <w:t xml:space="preserve">Testy End-to-End </w:t>
       </w:r>
       <w:r>
         <w:rPr>
           <w:rFonts w:eastAsiaTheme="minorEastAsia"/>
-          <w:lang w:val="pl-PL"/>
         </w:rPr>
         <w:t>– A. Kubica</w:t>
       </w:r>
@@ -13152,7 +14385,6 @@
           <w:rFonts w:asciiTheme="minorEastAsia" w:eastAsiaTheme="minorEastAsia" w:hAnsiTheme="minorEastAsia" w:cstheme="minorEastAsia"/>
           <w:b/>
           <w:bCs/>
-          <w:lang w:val="pl-PL"/>
         </w:rPr>
       </w:pPr>
     </w:p>
@@ -13180,63 +14412,19 @@
           <w:bCs/>
           <w:sz w:val="28"/>
           <w:szCs w:val="28"/>
-          <w:lang w:val="pl-PL"/>
-        </w:rPr>
-        <w:t xml:space="preserve"> Raport spotkań</w:t>
-      </w:r>
-    </w:p>
-    <w:p>
-      <w:pPr>
-        <w:spacing w:line="257" w:lineRule="auto"/>
-        <w:ind w:left="720"/>
-        <w:rPr>
-          <w:rFonts w:ascii="Calibri" w:eastAsia="Calibri" w:hAnsi="Calibri" w:cs="Calibri"/>
-          <w:lang w:val="pl-PL"/>
-        </w:rPr>
-      </w:pPr>
+        </w:rPr>
+        <w:t xml:space="preserve"> </w:t>
+      </w:r>
       <w:r>
         <w:rPr>
           <w:rFonts w:ascii="Calibri" w:eastAsia="Calibri" w:hAnsi="Calibri" w:cs="Calibri"/>
           <w:b/>
           <w:bCs/>
-          <w:lang w:val="pl-PL"/>
-        </w:rPr>
-        <w:t xml:space="preserve">20.03 - </w:t>
-      </w:r>
-      <w:r>
-        <w:rPr>
-          <w:rFonts w:ascii="Calibri" w:eastAsia="Calibri" w:hAnsi="Calibri" w:cs="Calibri"/>
-          <w:lang w:val="pl-PL"/>
-        </w:rPr>
-        <w:t>Spotkanie przeprowadziliśmy przy użyciu aplikacji Discord</w:t>
-      </w:r>
-      <w:r>
-        <w:rPr>
-          <w:rFonts w:ascii="Calibri" w:eastAsia="Calibri" w:hAnsi="Calibri" w:cs="Calibri"/>
-          <w:lang w:val="pl-PL"/>
-        </w:rPr>
-        <w:t>, które trwało</w:t>
-      </w:r>
-      <w:r>
-        <w:rPr>
-          <w:rFonts w:ascii="Calibri" w:eastAsia="Calibri" w:hAnsi="Calibri" w:cs="Calibri"/>
-          <w:lang w:val="pl-PL"/>
-        </w:rPr>
-        <w:t xml:space="preserve"> 23 minuty. Podczas spotkania </w:t>
-      </w:r>
-      <w:r>
-        <w:rPr>
-          <w:rFonts w:ascii="Calibri" w:eastAsia="Calibri" w:hAnsi="Calibri" w:cs="Calibri"/>
-          <w:lang w:val="pl-PL"/>
-        </w:rPr>
-        <w:t>ogólnie</w:t>
-      </w:r>
-      <w:r>
-        <w:rPr>
-          <w:rFonts w:ascii="Calibri" w:eastAsia="Calibri" w:hAnsi="Calibri" w:cs="Calibri"/>
-          <w:lang w:val="pl-PL"/>
-        </w:rPr>
-        <w:t xml:space="preserve"> omówiliśmy projekt. Następnie każdy z członków zespołu przedstawił swoje umiejętności i zaproponował jakiego zadania może się podjąć. Na koniec wstępnie omówiliśmy wymagania funkcjonalne oraz niefunkcjonalne.</w:t>
+          <w:sz w:val="28"/>
+          <w:szCs w:val="28"/>
+          <w:lang w:val="pl-PL"/>
+        </w:rPr>
+        <w:t>Raport spotkań</w:t>
       </w:r>
     </w:p>
     <w:p>
@@ -13255,7 +14443,7 @@
           <w:bCs/>
           <w:lang w:val="pl-PL"/>
         </w:rPr>
-        <w:t xml:space="preserve">25.03 - </w:t>
+        <w:t xml:space="preserve">20.03 - </w:t>
       </w:r>
       <w:r>
         <w:rPr>
@@ -13264,6 +14452,7 @@
         </w:rPr>
         <w:t xml:space="preserve">Spotkanie przeprowadziliśmy przy użyciu aplikacji </w:t>
       </w:r>
+      <w:proofErr w:type="spellStart"/>
       <w:r>
         <w:rPr>
           <w:rFonts w:ascii="Calibri" w:eastAsia="Calibri" w:hAnsi="Calibri" w:cs="Calibri"/>
@@ -13271,6 +14460,7 @@
         </w:rPr>
         <w:t>Discord</w:t>
       </w:r>
+      <w:proofErr w:type="spellEnd"/>
       <w:r>
         <w:rPr>
           <w:rFonts w:ascii="Calibri" w:eastAsia="Calibri" w:hAnsi="Calibri" w:cs="Calibri"/>
@@ -13283,65 +14473,21 @@
           <w:rFonts w:ascii="Calibri" w:eastAsia="Calibri" w:hAnsi="Calibri" w:cs="Calibri"/>
           <w:lang w:val="pl-PL"/>
         </w:rPr>
-        <w:t xml:space="preserve"> </w:t>
+        <w:t xml:space="preserve"> 23 minuty. Podczas spotkania </w:t>
       </w:r>
       <w:r>
         <w:rPr>
           <w:rFonts w:ascii="Calibri" w:eastAsia="Calibri" w:hAnsi="Calibri" w:cs="Calibri"/>
           <w:lang w:val="pl-PL"/>
         </w:rPr>
-        <w:t>28 minut. Podczas spotkania ustaliliśmy dokładnie wymagania funkcjonalne, niefunkcjonalne oraz wymaganie rozszerzone. Podzieliliśmy obowiązki związane z przygotowaniem sprawozdania:</w:t>
-      </w:r>
-    </w:p>
-    <w:p>
-      <w:pPr>
-        <w:spacing w:line="257" w:lineRule="auto"/>
-        <w:ind w:left="720"/>
+        <w:t>ogólnie</w:t>
+      </w:r>
+      <w:r>
         <w:rPr>
           <w:rFonts w:ascii="Calibri" w:eastAsia="Calibri" w:hAnsi="Calibri" w:cs="Calibri"/>
           <w:lang w:val="pl-PL"/>
         </w:rPr>
-      </w:pPr>
-      <w:r>
-        <w:rPr>
-          <w:rFonts w:ascii="Calibri" w:eastAsia="Calibri" w:hAnsi="Calibri" w:cs="Calibri"/>
-          <w:lang w:val="pl-PL"/>
-        </w:rPr>
-        <w:t>Arkadiusz Kubica – Analiza rynku</w:t>
-      </w:r>
-    </w:p>
-    <w:p>
-      <w:pPr>
-        <w:spacing w:line="257" w:lineRule="auto"/>
-        <w:ind w:left="720"/>
-        <w:rPr>
-          <w:rFonts w:ascii="Calibri" w:eastAsia="Calibri" w:hAnsi="Calibri" w:cs="Calibri"/>
-          <w:lang w:val="pl-PL"/>
-        </w:rPr>
-      </w:pPr>
-      <w:r>
-        <w:rPr>
-          <w:rFonts w:ascii="Calibri" w:eastAsia="Calibri" w:hAnsi="Calibri" w:cs="Calibri"/>
-          <w:lang w:val="pl-PL"/>
-        </w:rPr>
-        <w:t>Dawid Kulik – Analiza kosztów oraz cennik</w:t>
-      </w:r>
-    </w:p>
-    <w:p>
-      <w:pPr>
-        <w:spacing w:line="257" w:lineRule="auto"/>
-        <w:ind w:left="720"/>
-        <w:rPr>
-          <w:rFonts w:ascii="Calibri" w:eastAsia="Calibri" w:hAnsi="Calibri" w:cs="Calibri"/>
-          <w:lang w:val="pl-PL"/>
-        </w:rPr>
-      </w:pPr>
-      <w:r>
-        <w:rPr>
-          <w:rFonts w:ascii="Calibri" w:eastAsia="Calibri" w:hAnsi="Calibri" w:cs="Calibri"/>
-          <w:lang w:val="pl-PL"/>
-        </w:rPr>
-        <w:t>Bartosz Kukuł oraz Bartosz Marko – Diagram DFD oraz ERD</w:t>
+        <w:t xml:space="preserve"> omówiliśmy projekt. Następnie każdy z członków zespołu przedstawił swoje umiejętności i zaproponował jakiego zadania może się podjąć. Na koniec wstępnie omówiliśmy wymagania funkcjonalne oraz niefunkcjonalne.</w:t>
       </w:r>
     </w:p>
     <w:p>
@@ -13360,7 +14506,7 @@
           <w:bCs/>
           <w:lang w:val="pl-PL"/>
         </w:rPr>
-        <w:t xml:space="preserve">30.03 - </w:t>
+        <w:t xml:space="preserve">25.03 - </w:t>
       </w:r>
       <w:r>
         <w:rPr>
@@ -13369,6 +14515,7 @@
         </w:rPr>
         <w:t xml:space="preserve">Spotkanie przeprowadziliśmy przy użyciu aplikacji </w:t>
       </w:r>
+      <w:proofErr w:type="spellStart"/>
       <w:r>
         <w:rPr>
           <w:rFonts w:ascii="Calibri" w:eastAsia="Calibri" w:hAnsi="Calibri" w:cs="Calibri"/>
@@ -13376,6 +14523,7 @@
         </w:rPr>
         <w:t>Discord</w:t>
       </w:r>
+      <w:proofErr w:type="spellEnd"/>
       <w:r>
         <w:rPr>
           <w:rFonts w:ascii="Calibri" w:eastAsia="Calibri" w:hAnsi="Calibri" w:cs="Calibri"/>
@@ -13395,7 +14543,74 @@
           <w:rFonts w:ascii="Calibri" w:eastAsia="Calibri" w:hAnsi="Calibri" w:cs="Calibri"/>
           <w:lang w:val="pl-PL"/>
         </w:rPr>
-        <w:t>30 minut. Podczas spotkania każdy przedstawił indywidualne efekty dotychczasowych prac. Wspólnie przeanalizowaliśmy zaproponowaną analizę rynku, analizę kosztów, cennik oraz diagramy DFD i ERD, a następnie dokonaliśmy modyfikacji w miejscach, w których zauważyliśmy możliwość poprawy. Na koniec dokonaliśmy zmian w analizie kosztów związanej z sprzętem.</w:t>
+        <w:t>28 minut. Podczas spotkania ustaliliśmy dokładnie wymagania funkcjonalne, niefunkcjonalne oraz wymaganie rozszerzone. Podzieliliśmy obowiązki związane z przygotowaniem sprawozdania:</w:t>
+      </w:r>
+    </w:p>
+    <w:p>
+      <w:pPr>
+        <w:spacing w:line="257" w:lineRule="auto"/>
+        <w:ind w:left="720"/>
+        <w:rPr>
+          <w:rFonts w:ascii="Calibri" w:eastAsia="Calibri" w:hAnsi="Calibri" w:cs="Calibri"/>
+          <w:lang w:val="pl-PL"/>
+        </w:rPr>
+      </w:pPr>
+      <w:r>
+        <w:rPr>
+          <w:rFonts w:ascii="Calibri" w:eastAsia="Calibri" w:hAnsi="Calibri" w:cs="Calibri"/>
+          <w:lang w:val="pl-PL"/>
+        </w:rPr>
+        <w:t>Arkadiusz Kubica – Analiza rynku</w:t>
+      </w:r>
+    </w:p>
+    <w:p>
+      <w:pPr>
+        <w:spacing w:line="257" w:lineRule="auto"/>
+        <w:ind w:left="720"/>
+        <w:rPr>
+          <w:rFonts w:ascii="Calibri" w:eastAsia="Calibri" w:hAnsi="Calibri" w:cs="Calibri"/>
+          <w:lang w:val="pl-PL"/>
+        </w:rPr>
+      </w:pPr>
+      <w:r>
+        <w:rPr>
+          <w:rFonts w:ascii="Calibri" w:eastAsia="Calibri" w:hAnsi="Calibri" w:cs="Calibri"/>
+          <w:lang w:val="pl-PL"/>
+        </w:rPr>
+        <w:t>Dawid Kulik – Analiza kosztów oraz cennik</w:t>
+      </w:r>
+    </w:p>
+    <w:p>
+      <w:pPr>
+        <w:spacing w:line="257" w:lineRule="auto"/>
+        <w:ind w:left="720"/>
+        <w:rPr>
+          <w:rFonts w:ascii="Calibri" w:eastAsia="Calibri" w:hAnsi="Calibri" w:cs="Calibri"/>
+          <w:lang w:val="pl-PL"/>
+        </w:rPr>
+      </w:pPr>
+      <w:r>
+        <w:rPr>
+          <w:rFonts w:ascii="Calibri" w:eastAsia="Calibri" w:hAnsi="Calibri" w:cs="Calibri"/>
+          <w:lang w:val="pl-PL"/>
+        </w:rPr>
+        <w:t xml:space="preserve">Bartosz </w:t>
+      </w:r>
+      <w:proofErr w:type="spellStart"/>
+      <w:r>
+        <w:rPr>
+          <w:rFonts w:ascii="Calibri" w:eastAsia="Calibri" w:hAnsi="Calibri" w:cs="Calibri"/>
+          <w:lang w:val="pl-PL"/>
+        </w:rPr>
+        <w:t>Kukuł</w:t>
+      </w:r>
+      <w:proofErr w:type="spellEnd"/>
+      <w:r>
+        <w:rPr>
+          <w:rFonts w:ascii="Calibri" w:eastAsia="Calibri" w:hAnsi="Calibri" w:cs="Calibri"/>
+          <w:lang w:val="pl-PL"/>
+        </w:rPr>
+        <w:t xml:space="preserve"> oraz Bartosz Marko – Diagram DFD oraz ERD</w:t>
       </w:r>
     </w:p>
     <w:p>
@@ -13414,7 +14629,7 @@
           <w:bCs/>
           <w:lang w:val="pl-PL"/>
         </w:rPr>
-        <w:t xml:space="preserve">07.04 - </w:t>
+        <w:t xml:space="preserve">30.03 - </w:t>
       </w:r>
       <w:r>
         <w:rPr>
@@ -13423,6 +14638,7 @@
         </w:rPr>
         <w:t xml:space="preserve">Spotkanie przeprowadziliśmy przy użyciu aplikacji </w:t>
       </w:r>
+      <w:proofErr w:type="spellStart"/>
       <w:r>
         <w:rPr>
           <w:rFonts w:ascii="Calibri" w:eastAsia="Calibri" w:hAnsi="Calibri" w:cs="Calibri"/>
@@ -13430,6 +14646,7 @@
         </w:rPr>
         <w:t>Discord</w:t>
       </w:r>
+      <w:proofErr w:type="spellEnd"/>
       <w:r>
         <w:rPr>
           <w:rFonts w:ascii="Calibri" w:eastAsia="Calibri" w:hAnsi="Calibri" w:cs="Calibri"/>
@@ -13449,7 +14666,7 @@
           <w:rFonts w:ascii="Calibri" w:eastAsia="Calibri" w:hAnsi="Calibri" w:cs="Calibri"/>
           <w:lang w:val="pl-PL"/>
         </w:rPr>
-        <w:t>21 minut. Podczas spotkania wspólnie stworzyliśmy diagram Gantta. Każdy z członków zaproponował swój zakres prac oraz potrzebny czas na wykonanie konkretnych prac.</w:t>
+        <w:t>30 minut. Podczas spotkania każdy przedstawił indywidualne efekty dotychczasowych prac. Wspólnie przeanalizowaliśmy zaproponowaną analizę rynku, analizę kosztów, cennik oraz diagramy DFD i ERD, a następnie dokonaliśmy modyfikacji w miejscach, w których zauważyliśmy możliwość poprawy. Na koniec dokonaliśmy zmian w analizie kosztów związanej z sprzętem.</w:t>
       </w:r>
     </w:p>
     <w:p>
@@ -13461,28 +14678,59 @@
           <w:lang w:val="pl-PL"/>
         </w:rPr>
       </w:pPr>
-    </w:p>
-    <w:p>
-      <w:pPr>
-        <w:spacing w:line="257" w:lineRule="auto"/>
-        <w:ind w:left="720"/>
-        <w:rPr>
-          <w:rFonts w:ascii="Calibri" w:eastAsia="Calibri" w:hAnsi="Calibri" w:cs="Calibri"/>
-          <w:lang w:val="pl-PL"/>
-        </w:rPr>
-      </w:pPr>
-    </w:p>
-    <w:p>
-      <w:pPr>
-        <w:spacing w:line="257" w:lineRule="auto"/>
+      <w:r>
         <w:rPr>
           <w:rFonts w:ascii="Calibri" w:eastAsia="Calibri" w:hAnsi="Calibri" w:cs="Calibri"/>
           <w:b/>
           <w:bCs/>
-          <w:i/>
-          <w:iCs/>
-          <w:sz w:val="28"/>
-          <w:szCs w:val="28"/>
+          <w:lang w:val="pl-PL"/>
+        </w:rPr>
+        <w:t xml:space="preserve">07.04 - </w:t>
+      </w:r>
+      <w:r>
+        <w:rPr>
+          <w:rFonts w:ascii="Calibri" w:eastAsia="Calibri" w:hAnsi="Calibri" w:cs="Calibri"/>
+          <w:lang w:val="pl-PL"/>
+        </w:rPr>
+        <w:t xml:space="preserve">Spotkanie przeprowadziliśmy przy użyciu aplikacji </w:t>
+      </w:r>
+      <w:proofErr w:type="spellStart"/>
+      <w:r>
+        <w:rPr>
+          <w:rFonts w:ascii="Calibri" w:eastAsia="Calibri" w:hAnsi="Calibri" w:cs="Calibri"/>
+          <w:lang w:val="pl-PL"/>
+        </w:rPr>
+        <w:t>Discord</w:t>
+      </w:r>
+      <w:proofErr w:type="spellEnd"/>
+      <w:r>
+        <w:rPr>
+          <w:rFonts w:ascii="Calibri" w:eastAsia="Calibri" w:hAnsi="Calibri" w:cs="Calibri"/>
+          <w:lang w:val="pl-PL"/>
+        </w:rPr>
+        <w:t>, które trwało</w:t>
+      </w:r>
+      <w:r>
+        <w:rPr>
+          <w:rFonts w:ascii="Calibri" w:eastAsia="Calibri" w:hAnsi="Calibri" w:cs="Calibri"/>
+          <w:lang w:val="pl-PL"/>
+        </w:rPr>
+        <w:t xml:space="preserve"> </w:t>
+      </w:r>
+      <w:r>
+        <w:rPr>
+          <w:rFonts w:ascii="Calibri" w:eastAsia="Calibri" w:hAnsi="Calibri" w:cs="Calibri"/>
+          <w:lang w:val="pl-PL"/>
+        </w:rPr>
+        <w:t>21 minut. Podczas spotkania wspólnie stworzyliśmy diagram Gantta. Każdy z członków zaproponował swój zakres prac oraz potrzebny czas na wykonanie konkretnych prac.</w:t>
+      </w:r>
+    </w:p>
+    <w:p>
+      <w:pPr>
+        <w:spacing w:line="257" w:lineRule="auto"/>
+        <w:ind w:left="720"/>
+        <w:rPr>
+          <w:rFonts w:ascii="Calibri" w:eastAsia="Calibri" w:hAnsi="Calibri" w:cs="Calibri"/>
           <w:lang w:val="pl-PL"/>
         </w:rPr>
       </w:pPr>
@@ -13511,14 +14759,72 @@
     </w:p>
     <w:p>
       <w:pPr>
+        <w:pStyle w:val="Akapitzlist"/>
+        <w:numPr>
+          <w:ilvl w:val="0"/>
+          <w:numId w:val="8"/>
+        </w:numPr>
         <w:spacing w:line="257" w:lineRule="auto"/>
         <w:rPr>
-          <w:rFonts w:asciiTheme="minorEastAsia" w:eastAsiaTheme="minorEastAsia" w:hAnsiTheme="minorEastAsia" w:cstheme="minorEastAsia"/>
+          <w:rFonts w:eastAsiaTheme="minorEastAsia"/>
           <w:b/>
           <w:bCs/>
-          <w:lang w:val="pl-PL"/>
-        </w:rPr>
-      </w:pPr>
+          <w:sz w:val="28"/>
+          <w:szCs w:val="28"/>
+          <w:lang w:val="pl-PL"/>
+        </w:rPr>
+      </w:pPr>
+      <w:r>
+        <w:rPr>
+          <w:rFonts w:ascii="Calibri" w:eastAsia="Calibri" w:hAnsi="Calibri" w:cs="Calibri"/>
+          <w:b/>
+          <w:bCs/>
+          <w:sz w:val="28"/>
+          <w:szCs w:val="28"/>
+          <w:lang w:val="pl-PL"/>
+        </w:rPr>
+        <w:t xml:space="preserve"> Stworzenie działalności</w:t>
+      </w:r>
+    </w:p>
+    <w:p>
+      <w:pPr>
+        <w:spacing w:line="257" w:lineRule="auto"/>
+        <w:ind w:left="720" w:firstLine="720"/>
+        <w:rPr>
+          <w:rFonts w:asciiTheme="minorEastAsia" w:eastAsiaTheme="minorEastAsia" w:hAnsiTheme="minorEastAsia" w:cstheme="minorEastAsia"/>
+          <w:lang w:val="pl-PL"/>
+        </w:rPr>
+      </w:pPr>
+      <w:r>
+        <w:rPr>
+          <w:rFonts w:ascii="Calibri" w:eastAsia="Calibri" w:hAnsi="Calibri" w:cs="Calibri"/>
+          <w:lang w:val="pl-PL"/>
+        </w:rPr>
+        <w:t>W celu ograniczenia ryzyka działalność będzie miała charakter spółki z ograniczoną odpowiedzialnością</w:t>
+      </w:r>
+      <w:r>
+        <w:rPr>
+          <w:rFonts w:ascii="Calibri" w:eastAsia="Calibri" w:hAnsi="Calibri" w:cs="Calibri"/>
+          <w:lang w:val="pl-PL"/>
+        </w:rPr>
+        <w:t xml:space="preserve">. Spółka będzie dysponowała kapitałem zakładowym na poziomie 20 000 zł. Koszty związane z założeniem </w:t>
+      </w:r>
+      <w:proofErr w:type="spellStart"/>
+      <w:r>
+        <w:rPr>
+          <w:rFonts w:ascii="Calibri" w:eastAsia="Calibri" w:hAnsi="Calibri" w:cs="Calibri"/>
+          <w:lang w:val="pl-PL"/>
+        </w:rPr>
+        <w:t>Sp.Z.O.O</w:t>
+      </w:r>
+      <w:proofErr w:type="spellEnd"/>
+      <w:r>
+        <w:rPr>
+          <w:rFonts w:ascii="Calibri" w:eastAsia="Calibri" w:hAnsi="Calibri" w:cs="Calibri"/>
+          <w:lang w:val="pl-PL"/>
+        </w:rPr>
+        <w:t xml:space="preserve"> to wydatek około 1 000 zł.  Udziały w spółce zostaną podzielony po równo i każdy otrzyma 25% udziałów.</w:t>
+      </w:r>
     </w:p>
     <w:p>
       <w:pPr>
@@ -13557,7 +14863,7 @@
 </file>
 
 <file path=word/numbering.xml><?xml version="1.0" encoding="utf-8"?>
-<w:numbering xmlns:wpc="http://schemas.microsoft.com/office/word/2010/wordprocessingCanvas" xmlns:cx="http://schemas.microsoft.com/office/drawing/2014/chartex" xmlns:cx1="http://schemas.microsoft.com/office/drawing/2015/9/8/chartex" xmlns:cx2="http://schemas.microsoft.com/office/drawing/2015/10/21/chartex" xmlns:cx3="http://schemas.microsoft.com/office/drawing/2016/5/9/chartex" xmlns:cx4="http://schemas.microsoft.com/office/drawing/2016/5/10/chartex" xmlns:cx5="http://schemas.microsoft.com/office/drawing/2016/5/11/chartex" xmlns:cx6="http://schemas.microsoft.com/office/drawing/2016/5/12/chartex" xmlns:cx7="http://schemas.microsoft.com/office/drawing/2016/5/13/chartex" xmlns:cx8="http://schemas.microsoft.com/office/drawing/2016/5/14/chartex" xmlns:mc="http://schemas.openxmlformats.org/markup-compatibility/2006" xmlns:aink="http://schemas.microsoft.com/office/drawing/2016/ink" xmlns:am3d="http://schemas.microsoft.com/office/drawing/2017/model3d" xmlns:o="urn:schemas-microsoft-com:office:office" xmlns:r="http://schemas.openxmlformats.org/officeDocument/2006/relationships" xmlns:m="http://schemas.openxmlformats.org/officeDocument/2006/math" xmlns:v="urn:schemas-microsoft-com:vml" xmlns:wp14="http://schemas.microsoft.com/office/word/2010/wordprocessingDrawing" xmlns:wp="http://schemas.openxmlformats.org/drawingml/2006/wordprocessingDrawing" xmlns:w10="urn:schemas-microsoft-com:office:word" xmlns:w="http://schemas.openxmlformats.org/wordprocessingml/2006/main" xmlns:w14="http://schemas.microsoft.com/office/word/2010/wordml" xmlns:w15="http://schemas.microsoft.com/office/word/2012/wordml" xmlns:w16cex="http://schemas.microsoft.com/office/word/2018/wordml/cex" xmlns:w16cid="http://schemas.microsoft.com/office/word/2016/wordml/cid" xmlns:w16="http://schemas.microsoft.com/office/word/2018/wordml" xmlns:w16sdtdh="http://schemas.microsoft.com/office/word/2020/wordml/sdtdatahash" xmlns:w16se="http://schemas.microsoft.com/office/word/2015/wordml/symex" xmlns:wpg="http://schemas.microsoft.com/office/word/2010/wordprocessingGroup" xmlns:wpi="http://schemas.microsoft.com/office/word/2010/wordprocessingInk" xmlns:wne="http://schemas.microsoft.com/office/word/2006/wordml" xmlns:wps="http://schemas.microsoft.com/office/word/2010/wordprocessingShape" mc:Ignorable="w14 w15 w16se w16cid w16 w16cex w16sdtdh wp14">
+<w:numbering xmlns:wpc="http://schemas.microsoft.com/office/word/2010/wordprocessingCanvas" xmlns:cx="http://schemas.microsoft.com/office/drawing/2014/chartex" xmlns:cx1="http://schemas.microsoft.com/office/drawing/2015/9/8/chartex" xmlns:cx2="http://schemas.microsoft.com/office/drawing/2015/10/21/chartex" xmlns:cx3="http://schemas.microsoft.com/office/drawing/2016/5/9/chartex" xmlns:cx4="http://schemas.microsoft.com/office/drawing/2016/5/10/chartex" xmlns:cx5="http://schemas.microsoft.com/office/drawing/2016/5/11/chartex" xmlns:cx6="http://schemas.microsoft.com/office/drawing/2016/5/12/chartex" xmlns:cx7="http://schemas.microsoft.com/office/drawing/2016/5/13/chartex" xmlns:cx8="http://schemas.microsoft.com/office/drawing/2016/5/14/chartex" xmlns:mc="http://schemas.openxmlformats.org/markup-compatibility/2006" xmlns:aink="http://schemas.microsoft.com/office/drawing/2016/ink" xmlns:am3d="http://schemas.microsoft.com/office/drawing/2017/model3d" xmlns:o="urn:schemas-microsoft-com:office:office" xmlns:oel="http://schemas.microsoft.com/office/2019/extlst" xmlns:r="http://schemas.openxmlformats.org/officeDocument/2006/relationships" xmlns:m="http://schemas.openxmlformats.org/officeDocument/2006/math" xmlns:v="urn:schemas-microsoft-com:vml" xmlns:wp14="http://schemas.microsoft.com/office/word/2010/wordprocessingDrawing" xmlns:wp="http://schemas.openxmlformats.org/drawingml/2006/wordprocessingDrawing" xmlns:w10="urn:schemas-microsoft-com:office:word" xmlns:w="http://schemas.openxmlformats.org/wordprocessingml/2006/main" xmlns:w14="http://schemas.microsoft.com/office/word/2010/wordml" xmlns:w15="http://schemas.microsoft.com/office/word/2012/wordml" xmlns:w16cex="http://schemas.microsoft.com/office/word/2018/wordml/cex" xmlns:w16cid="http://schemas.microsoft.com/office/word/2016/wordml/cid" xmlns:w16="http://schemas.microsoft.com/office/word/2018/wordml" xmlns:w16sdtdh="http://schemas.microsoft.com/office/word/2020/wordml/sdtdatahash" xmlns:w16se="http://schemas.microsoft.com/office/word/2015/wordml/symex" xmlns:wpg="http://schemas.microsoft.com/office/word/2010/wordprocessingGroup" xmlns:wpi="http://schemas.microsoft.com/office/word/2010/wordprocessingInk" xmlns:wne="http://schemas.microsoft.com/office/word/2006/wordml" xmlns:wps="http://schemas.microsoft.com/office/word/2010/wordprocessingShape" mc:Ignorable="w14 w15 w16se w16cid w16 w16cex w16sdtdh wp14">
   <w:abstractNum w:abstractNumId="0" w15:restartNumberingAfterBreak="0">
     <w:nsid w:val="0C141C47"/>
     <w:multiLevelType w:val="hybridMultilevel"/>
@@ -18463,7 +19769,7 @@
     <w:lsdException w:name="Table Web 2" w:semiHidden="1" w:unhideWhenUsed="1"/>
     <w:lsdException w:name="Table Web 3" w:semiHidden="1" w:unhideWhenUsed="1"/>
     <w:lsdException w:name="Balloon Text" w:semiHidden="1" w:unhideWhenUsed="1"/>
-    <w:lsdException w:name="Table Grid" w:uiPriority="59"/>
+    <w:lsdException w:name="Table Grid" w:uiPriority="39"/>
     <w:lsdException w:name="Table Theme" w:semiHidden="1" w:unhideWhenUsed="1"/>
     <w:lsdException w:name="Placeholder Text" w:semiHidden="1"/>
     <w:lsdException w:name="No Spacing" w:uiPriority="1" w:qFormat="1"/>
@@ -18777,7 +20083,7 @@
   <w:style w:type="table" w:styleId="Tabela-Siatka">
     <w:name w:val="Table Grid"/>
     <w:basedOn w:val="Standardowy"/>
-    <w:uiPriority w:val="59"/>
+    <w:uiPriority w:val="39"/>
     <w:rsid w:val="00836D4D"/>
     <w:pPr>
       <w:spacing w:after="0" w:line="240" w:lineRule="auto"/>

</xml_diff>

<commit_message>
Porpawione sprawozdanie, dodany opis dzialalnosci i zmieniony Gantt
</commit_message>
<xml_diff>
--- a/documentation/PZSI Print4You.docx
+++ b/documentation/PZSI Print4You.docx
@@ -148,7 +148,6 @@
                 <w:szCs w:val="28"/>
               </w:rPr>
             </w:pPr>
-            <w:proofErr w:type="spellStart"/>
             <w:r>
               <w:rPr>
                 <w:b/>
@@ -157,25 +156,14 @@
               </w:rPr>
               <w:t>Katedra</w:t>
             </w:r>
-            <w:proofErr w:type="spellEnd"/>
             <w:r>
               <w:rPr>
                 <w:b/>
                 <w:sz w:val="28"/>
                 <w:szCs w:val="32"/>
               </w:rPr>
-              <w:t xml:space="preserve"> </w:t>
-            </w:r>
-            <w:proofErr w:type="spellStart"/>
-            <w:r>
-              <w:rPr>
-                <w:b/>
-                <w:sz w:val="28"/>
-                <w:szCs w:val="32"/>
-              </w:rPr>
-              <w:t>Informatyki</w:t>
-            </w:r>
-            <w:proofErr w:type="spellEnd"/>
+              <w:t xml:space="preserve"> Informatyki</w:t>
+            </w:r>
           </w:p>
         </w:tc>
       </w:tr>
@@ -199,34 +187,14 @@
                 <w:szCs w:val="28"/>
               </w:rPr>
             </w:pPr>
-            <w:proofErr w:type="spellStart"/>
             <w:r>
               <w:rPr>
                 <w:b/>
                 <w:sz w:val="28"/>
                 <w:szCs w:val="28"/>
               </w:rPr>
-              <w:t>Rok</w:t>
-            </w:r>
-            <w:proofErr w:type="spellEnd"/>
-            <w:r>
-              <w:rPr>
-                <w:b/>
-                <w:sz w:val="28"/>
-                <w:szCs w:val="28"/>
-              </w:rPr>
-              <w:t xml:space="preserve"> </w:t>
-            </w:r>
-            <w:proofErr w:type="spellStart"/>
-            <w:r>
-              <w:rPr>
-                <w:b/>
-                <w:sz w:val="28"/>
-                <w:szCs w:val="28"/>
-              </w:rPr>
-              <w:t>akademicki</w:t>
-            </w:r>
-            <w:proofErr w:type="spellEnd"/>
+              <w:t>Rok akademicki</w:t>
+            </w:r>
           </w:p>
         </w:tc>
         <w:tc>
@@ -272,7 +240,6 @@
                 <w:szCs w:val="28"/>
               </w:rPr>
             </w:pPr>
-            <w:proofErr w:type="spellStart"/>
             <w:r>
               <w:rPr>
                 <w:b/>
@@ -281,7 +248,6 @@
               </w:rPr>
               <w:t>Przedmiot</w:t>
             </w:r>
-            <w:proofErr w:type="spellEnd"/>
           </w:p>
         </w:tc>
         <w:tc>
@@ -343,42 +309,30 @@
                 <w:sz w:val="28"/>
                 <w:szCs w:val="28"/>
               </w:rPr>
-              <w:t xml:space="preserve">Forma </w:t>
-            </w:r>
-            <w:proofErr w:type="spellStart"/>
-            <w:r>
-              <w:rPr>
-                <w:b/>
+              <w:t>Forma zajęć</w:t>
+            </w:r>
+          </w:p>
+        </w:tc>
+        <w:tc>
+          <w:tcPr>
+            <w:tcW w:w="6947" w:type="dxa"/>
+            <w:vAlign w:val="center"/>
+          </w:tcPr>
+          <w:p>
+            <w:pPr>
+              <w:contextualSpacing/>
+              <w:rPr>
                 <w:sz w:val="28"/>
                 <w:szCs w:val="28"/>
               </w:rPr>
-              <w:t>zajęć</w:t>
-            </w:r>
-            <w:proofErr w:type="spellEnd"/>
-          </w:p>
-        </w:tc>
-        <w:tc>
-          <w:tcPr>
-            <w:tcW w:w="6947" w:type="dxa"/>
-            <w:vAlign w:val="center"/>
-          </w:tcPr>
-          <w:p>
-            <w:pPr>
-              <w:contextualSpacing/>
+            </w:pPr>
+            <w:r>
               <w:rPr>
                 <w:sz w:val="28"/>
                 <w:szCs w:val="28"/>
               </w:rPr>
-            </w:pPr>
-            <w:proofErr w:type="spellStart"/>
-            <w:r>
-              <w:rPr>
-                <w:sz w:val="28"/>
-                <w:szCs w:val="28"/>
-              </w:rPr>
               <w:t>Projekt</w:t>
             </w:r>
-            <w:proofErr w:type="spellEnd"/>
           </w:p>
         </w:tc>
       </w:tr>
@@ -402,34 +356,14 @@
                 <w:szCs w:val="28"/>
               </w:rPr>
             </w:pPr>
-            <w:proofErr w:type="spellStart"/>
             <w:r>
               <w:rPr>
                 <w:b/>
                 <w:sz w:val="28"/>
                 <w:szCs w:val="28"/>
               </w:rPr>
-              <w:t>Prowadzący</w:t>
-            </w:r>
-            <w:proofErr w:type="spellEnd"/>
-            <w:r>
-              <w:rPr>
-                <w:b/>
-                <w:sz w:val="28"/>
-                <w:szCs w:val="28"/>
-              </w:rPr>
-              <w:t xml:space="preserve"> </w:t>
-            </w:r>
-            <w:proofErr w:type="spellStart"/>
-            <w:r>
-              <w:rPr>
-                <w:b/>
-                <w:sz w:val="28"/>
-                <w:szCs w:val="28"/>
-              </w:rPr>
-              <w:t>zajęcia</w:t>
-            </w:r>
-            <w:proofErr w:type="spellEnd"/>
+              <w:t>Prowadzący zajęcia</w:t>
+            </w:r>
           </w:p>
         </w:tc>
         <w:tc>
@@ -483,18 +417,8 @@
                 <w:sz w:val="28"/>
                 <w:szCs w:val="28"/>
               </w:rPr>
-              <w:t xml:space="preserve">Nr </w:t>
-            </w:r>
-            <w:proofErr w:type="spellStart"/>
-            <w:r>
-              <w:rPr>
-                <w:b/>
-                <w:sz w:val="28"/>
-                <w:szCs w:val="28"/>
-              </w:rPr>
-              <w:t>grupy</w:t>
-            </w:r>
-            <w:proofErr w:type="spellEnd"/>
+              <w:t>Nr grupy</w:t>
+            </w:r>
           </w:p>
         </w:tc>
         <w:tc>
@@ -622,87 +546,40 @@
                 <w:sz w:val="28"/>
               </w:rPr>
             </w:pPr>
-            <w:proofErr w:type="spellStart"/>
             <w:r>
               <w:rPr>
                 <w:b/>
                 <w:bCs/>
                 <w:sz w:val="28"/>
               </w:rPr>
-              <w:t>Nazwisko</w:t>
-            </w:r>
-            <w:proofErr w:type="spellEnd"/>
-            <w:r>
+              <w:t>Nazwisko i imię</w:t>
+            </w:r>
+          </w:p>
+        </w:tc>
+        <w:tc>
+          <w:tcPr>
+            <w:tcW w:w="2404" w:type="dxa"/>
+            <w:vMerge w:val="restart"/>
+            <w:shd w:val="clear" w:color="auto" w:fill="E7E6E6" w:themeFill="background2"/>
+            <w:vAlign w:val="center"/>
+          </w:tcPr>
+          <w:p>
+            <w:pPr>
+              <w:contextualSpacing/>
+              <w:jc w:val="center"/>
               <w:rPr>
                 <w:b/>
                 <w:bCs/>
                 <w:sz w:val="28"/>
               </w:rPr>
-              <w:t xml:space="preserve"> </w:t>
-            </w:r>
-            <w:proofErr w:type="spellStart"/>
+            </w:pPr>
             <w:r>
               <w:rPr>
                 <w:b/>
                 <w:bCs/>
-                <w:sz w:val="28"/>
-              </w:rPr>
-              <w:t>i</w:t>
-            </w:r>
-            <w:proofErr w:type="spellEnd"/>
-            <w:r>
-              <w:rPr>
-                <w:b/>
-                <w:bCs/>
-                <w:sz w:val="28"/>
-              </w:rPr>
-              <w:t xml:space="preserve"> </w:t>
-            </w:r>
-            <w:proofErr w:type="spellStart"/>
-            <w:r>
-              <w:rPr>
-                <w:b/>
-                <w:bCs/>
-                <w:sz w:val="28"/>
-              </w:rPr>
-              <w:t>imię</w:t>
-            </w:r>
-            <w:proofErr w:type="spellEnd"/>
-          </w:p>
-        </w:tc>
-        <w:tc>
-          <w:tcPr>
-            <w:tcW w:w="2404" w:type="dxa"/>
-            <w:vMerge w:val="restart"/>
-            <w:shd w:val="clear" w:color="auto" w:fill="E7E6E6" w:themeFill="background2"/>
-            <w:vAlign w:val="center"/>
-          </w:tcPr>
-          <w:p>
-            <w:pPr>
-              <w:contextualSpacing/>
-              <w:jc w:val="center"/>
-              <w:rPr>
-                <w:b/>
-                <w:bCs/>
-                <w:sz w:val="28"/>
-              </w:rPr>
-            </w:pPr>
-            <w:r>
-              <w:rPr>
-                <w:b/>
-                <w:bCs/>
-              </w:rPr>
-              <w:t xml:space="preserve">Nr </w:t>
-            </w:r>
-            <w:proofErr w:type="spellStart"/>
-            <w:r>
-              <w:rPr>
-                <w:b/>
-                <w:bCs/>
-              </w:rPr>
-              <w:t>indeksu</w:t>
-            </w:r>
-            <w:proofErr w:type="spellEnd"/>
+              </w:rPr>
+              <w:t>Nr indeksu</w:t>
+            </w:r>
           </w:p>
         </w:tc>
       </w:tr>
@@ -806,18 +683,8 @@
                 <w:bCs/>
                 <w:lang w:val="pl-PL"/>
               </w:rPr>
-              <w:t xml:space="preserve">Bartosz </w:t>
-            </w:r>
-            <w:proofErr w:type="spellStart"/>
-            <w:r>
-              <w:rPr>
-                <w:b/>
-                <w:bCs/>
-                <w:lang w:val="pl-PL"/>
-              </w:rPr>
-              <w:t>Kukuł</w:t>
-            </w:r>
-            <w:proofErr w:type="spellEnd"/>
+              <w:t>Bartosz Kukuł</w:t>
+            </w:r>
           </w:p>
           <w:p>
             <w:pPr>
@@ -956,7 +823,6 @@
                 <w:szCs w:val="20"/>
               </w:rPr>
             </w:pPr>
-            <w:proofErr w:type="spellStart"/>
             <w:r>
               <w:rPr>
                 <w:b/>
@@ -965,7 +831,6 @@
               </w:rPr>
               <w:t>Uwagi</w:t>
             </w:r>
-            <w:proofErr w:type="spellEnd"/>
           </w:p>
         </w:tc>
       </w:tr>
@@ -1235,17 +1100,8 @@
           <w:rFonts w:ascii="Calibri" w:eastAsia="Calibri" w:hAnsi="Calibri" w:cs="Calibri"/>
           <w:lang w:val="pl-PL"/>
         </w:rPr>
-        <w:t>Możliwość przesłania pliku graficznego z rozszerzeniem .</w:t>
-      </w:r>
-      <w:proofErr w:type="spellStart"/>
-      <w:r>
-        <w:rPr>
-          <w:rFonts w:ascii="Calibri" w:eastAsia="Calibri" w:hAnsi="Calibri" w:cs="Calibri"/>
-          <w:lang w:val="pl-PL"/>
-        </w:rPr>
-        <w:t>png</w:t>
-      </w:r>
-      <w:proofErr w:type="spellEnd"/>
+        <w:t>Możliwość przesłania pliku graficznego z rozszerzeniem .png</w:t>
+      </w:r>
     </w:p>
     <w:p>
       <w:pPr>
@@ -1527,23 +1383,7 @@
           <w:rFonts w:eastAsiaTheme="minorEastAsia"/>
           <w:lang w:val="pl-PL"/>
         </w:rPr>
-        <w:t xml:space="preserve">Rozszerzenie </w:t>
-      </w:r>
-      <w:proofErr w:type="spellStart"/>
-      <w:r>
-        <w:rPr>
-          <w:rFonts w:eastAsiaTheme="minorEastAsia"/>
-          <w:lang w:val="pl-PL"/>
-        </w:rPr>
-        <w:t>przesyłu</w:t>
-      </w:r>
-      <w:proofErr w:type="spellEnd"/>
-      <w:r>
-        <w:rPr>
-          <w:rFonts w:eastAsiaTheme="minorEastAsia"/>
-          <w:lang w:val="pl-PL"/>
-        </w:rPr>
-        <w:t xml:space="preserve"> plików o nowe formaty</w:t>
+        <w:t>Rozszerzenie przesyłu plików o nowe formaty</w:t>
       </w:r>
     </w:p>
     <w:p>
@@ -1606,21 +1446,12 @@
           <w:lang w:val="pl-PL"/>
         </w:rPr>
       </w:pPr>
-      <w:proofErr w:type="spellStart"/>
       <w:r>
         <w:rPr>
           <w:rFonts w:ascii="Calibri" w:eastAsia="Calibri" w:hAnsi="Calibri" w:cs="Calibri"/>
           <w:lang w:val="pl-PL"/>
         </w:rPr>
-        <w:t>Responsywność</w:t>
-      </w:r>
-      <w:proofErr w:type="spellEnd"/>
-      <w:r>
-        <w:rPr>
-          <w:rFonts w:ascii="Calibri" w:eastAsia="Calibri" w:hAnsi="Calibri" w:cs="Calibri"/>
-          <w:lang w:val="pl-PL"/>
-        </w:rPr>
-        <w:t xml:space="preserve"> strony</w:t>
+        <w:t>Responsywność strony</w:t>
       </w:r>
     </w:p>
     <w:p>
@@ -10385,7 +10216,6 @@
                 <w:lang w:val="pl-PL"/>
               </w:rPr>
             </w:pPr>
-            <w:proofErr w:type="spellStart"/>
             <w:r>
               <w:rPr>
                 <w:rFonts w:ascii="Calibri" w:eastAsia="Calibri" w:hAnsi="Calibri" w:cs="Calibri"/>
@@ -10394,18 +10224,7 @@
                 <w:szCs w:val="24"/>
                 <w:lang w:val="pl-PL"/>
               </w:rPr>
-              <w:t>imagePROGRAF</w:t>
-            </w:r>
-            <w:proofErr w:type="spellEnd"/>
-            <w:r>
-              <w:rPr>
-                <w:rFonts w:ascii="Calibri" w:eastAsia="Calibri" w:hAnsi="Calibri" w:cs="Calibri"/>
-                <w:color w:val="000000" w:themeColor="text1"/>
-                <w:sz w:val="24"/>
-                <w:szCs w:val="24"/>
-                <w:lang w:val="pl-PL"/>
-              </w:rPr>
-              <w:t xml:space="preserve"> TM-300</w:t>
+              <w:t>imagePROGRAF TM-300</w:t>
             </w:r>
           </w:p>
         </w:tc>
@@ -10579,29 +10398,7 @@
                 <w:szCs w:val="24"/>
                 <w:lang w:val="pl-PL"/>
               </w:rPr>
-              <w:t xml:space="preserve">Epson </w:t>
-            </w:r>
-            <w:proofErr w:type="spellStart"/>
-            <w:r>
-              <w:rPr>
-                <w:rFonts w:ascii="Calibri" w:eastAsia="Calibri" w:hAnsi="Calibri" w:cs="Calibri"/>
-                <w:color w:val="2C2C2C"/>
-                <w:sz w:val="24"/>
-                <w:szCs w:val="24"/>
-                <w:lang w:val="pl-PL"/>
-              </w:rPr>
-              <w:t>SureColor</w:t>
-            </w:r>
-            <w:proofErr w:type="spellEnd"/>
-            <w:r>
-              <w:rPr>
-                <w:rFonts w:ascii="Calibri" w:eastAsia="Calibri" w:hAnsi="Calibri" w:cs="Calibri"/>
-                <w:color w:val="2C2C2C"/>
-                <w:sz w:val="24"/>
-                <w:szCs w:val="24"/>
-                <w:lang w:val="pl-PL"/>
-              </w:rPr>
-              <w:t xml:space="preserve"> SC-P900</w:t>
+              <w:t>Epson SureColor SC-P900</w:t>
             </w:r>
           </w:p>
         </w:tc>
@@ -10775,29 +10572,7 @@
                 <w:szCs w:val="24"/>
                 <w:lang w:val="pl-PL"/>
               </w:rPr>
-              <w:t xml:space="preserve">Xerox </w:t>
-            </w:r>
-            <w:proofErr w:type="spellStart"/>
-            <w:r>
-              <w:rPr>
-                <w:rFonts w:ascii="Calibri" w:eastAsia="Calibri" w:hAnsi="Calibri" w:cs="Calibri"/>
-                <w:color w:val="2C2C2C"/>
-                <w:sz w:val="24"/>
-                <w:szCs w:val="24"/>
-                <w:lang w:val="pl-PL"/>
-              </w:rPr>
-              <w:t>VersaLink</w:t>
-            </w:r>
-            <w:proofErr w:type="spellEnd"/>
-            <w:r>
-              <w:rPr>
-                <w:rFonts w:ascii="Calibri" w:eastAsia="Calibri" w:hAnsi="Calibri" w:cs="Calibri"/>
-                <w:color w:val="2C2C2C"/>
-                <w:sz w:val="24"/>
-                <w:szCs w:val="24"/>
-                <w:lang w:val="pl-PL"/>
-              </w:rPr>
-              <w:t xml:space="preserve"> C7025S</w:t>
+              <w:t>Xerox VersaLink C7025S</w:t>
             </w:r>
           </w:p>
         </w:tc>
@@ -10970,29 +10745,7 @@
                 <w:szCs w:val="24"/>
                 <w:lang w:val="pl-PL"/>
               </w:rPr>
-              <w:t xml:space="preserve">Laptop Dell </w:t>
-            </w:r>
-            <w:proofErr w:type="spellStart"/>
-            <w:r>
-              <w:rPr>
-                <w:rFonts w:ascii="Calibri" w:eastAsia="Calibri" w:hAnsi="Calibri" w:cs="Calibri"/>
-                <w:color w:val="1C1C1B"/>
-                <w:sz w:val="24"/>
-                <w:szCs w:val="24"/>
-                <w:lang w:val="pl-PL"/>
-              </w:rPr>
-              <w:t>Inspiron</w:t>
-            </w:r>
-            <w:proofErr w:type="spellEnd"/>
-            <w:r>
-              <w:rPr>
-                <w:rFonts w:ascii="Calibri" w:eastAsia="Calibri" w:hAnsi="Calibri" w:cs="Calibri"/>
-                <w:color w:val="1C1C1B"/>
-                <w:sz w:val="24"/>
-                <w:szCs w:val="24"/>
-                <w:lang w:val="pl-PL"/>
-              </w:rPr>
-              <w:t xml:space="preserve"> 7610-0114 16"</w:t>
+              <w:t>Laptop Dell Inspiron 7610-0114 16"</w:t>
             </w:r>
           </w:p>
         </w:tc>
@@ -11509,29 +11262,7 @@
                 <w:szCs w:val="24"/>
                 <w:lang w:val="pl-PL"/>
               </w:rPr>
-              <w:t xml:space="preserve">ASUS </w:t>
-            </w:r>
-            <w:proofErr w:type="spellStart"/>
-            <w:r>
-              <w:rPr>
-                <w:rFonts w:ascii="Calibri" w:eastAsia="Calibri" w:hAnsi="Calibri" w:cs="Calibri"/>
-                <w:color w:val="333333"/>
-                <w:sz w:val="24"/>
-                <w:szCs w:val="24"/>
-                <w:lang w:val="pl-PL"/>
-              </w:rPr>
-              <w:t>VivoBook</w:t>
-            </w:r>
-            <w:proofErr w:type="spellEnd"/>
-            <w:r>
-              <w:rPr>
-                <w:rFonts w:ascii="Calibri" w:eastAsia="Calibri" w:hAnsi="Calibri" w:cs="Calibri"/>
-                <w:color w:val="333333"/>
-                <w:sz w:val="24"/>
-                <w:szCs w:val="24"/>
-                <w:lang w:val="pl-PL"/>
-              </w:rPr>
-              <w:t xml:space="preserve"> A513EA-BQ1697T</w:t>
+              <w:t>ASUS VivoBook A513EA-BQ1697T</w:t>
             </w:r>
           </w:p>
         </w:tc>
@@ -12805,21 +12536,7 @@
         <w:rPr>
           <w:lang w:val="pl-PL"/>
         </w:rPr>
-        <w:t xml:space="preserve">User </w:t>
-      </w:r>
-      <w:proofErr w:type="spellStart"/>
-      <w:r>
-        <w:rPr>
-          <w:lang w:val="pl-PL"/>
-        </w:rPr>
-        <w:t>stories</w:t>
-      </w:r>
-      <w:proofErr w:type="spellEnd"/>
-      <w:r>
-        <w:rPr>
-          <w:lang w:val="pl-PL"/>
-        </w:rPr>
-        <w:t xml:space="preserve"> </w:t>
+        <w:t xml:space="preserve">User stories </w:t>
       </w:r>
       <w:r>
         <w:rPr>
@@ -13103,19 +12820,11 @@
           <w:lang w:val="pl-PL"/>
         </w:rPr>
       </w:pPr>
-      <w:proofErr w:type="spellStart"/>
-      <w:r>
-        <w:rPr>
-          <w:lang w:val="pl-PL"/>
-        </w:rPr>
-        <w:t>Back</w:t>
-      </w:r>
-      <w:proofErr w:type="spellEnd"/>
-      <w:r>
-        <w:rPr>
-          <w:lang w:val="pl-PL"/>
-        </w:rPr>
-        <w:t>-end – 01.06.2022</w:t>
+      <w:r>
+        <w:rPr>
+          <w:lang w:val="pl-PL"/>
+        </w:rPr>
+        <w:t>Back-end – 01.06.2022</w:t>
       </w:r>
     </w:p>
     <w:p>
@@ -13317,23 +13026,7 @@
           <w:rFonts w:eastAsiaTheme="minorEastAsia"/>
           <w:lang w:val="pl-PL"/>
         </w:rPr>
-        <w:t xml:space="preserve">Połączenie front-endu z </w:t>
-      </w:r>
-      <w:proofErr w:type="spellStart"/>
-      <w:r>
-        <w:rPr>
-          <w:rFonts w:eastAsiaTheme="minorEastAsia"/>
-          <w:lang w:val="pl-PL"/>
-        </w:rPr>
-        <w:t>back</w:t>
-      </w:r>
-      <w:proofErr w:type="spellEnd"/>
-      <w:r>
-        <w:rPr>
-          <w:rFonts w:eastAsiaTheme="minorEastAsia"/>
-          <w:lang w:val="pl-PL"/>
-        </w:rPr>
-        <w:t>-endem – 01.06.2022</w:t>
+        <w:t>Połączenie front-endu z back-endem – 01.06.2022</w:t>
       </w:r>
     </w:p>
     <w:p>
@@ -13992,21 +13685,7 @@
         <w:rPr>
           <w:lang w:val="pl-PL"/>
         </w:rPr>
-        <w:t xml:space="preserve">User </w:t>
-      </w:r>
-      <w:proofErr w:type="spellStart"/>
-      <w:r>
-        <w:rPr>
-          <w:lang w:val="pl-PL"/>
-        </w:rPr>
-        <w:t>stories</w:t>
-      </w:r>
-      <w:proofErr w:type="spellEnd"/>
-      <w:r>
-        <w:rPr>
-          <w:lang w:val="pl-PL"/>
-        </w:rPr>
-        <w:t xml:space="preserve"> – A. Kubica, D. Kulik</w:t>
+        <w:t>User stories – A. Kubica, D. Kulik</w:t>
       </w:r>
     </w:p>
     <w:p>
@@ -14146,19 +13825,11 @@
           <w:lang w:val="pl-PL"/>
         </w:rPr>
       </w:pPr>
-      <w:proofErr w:type="spellStart"/>
-      <w:r>
-        <w:rPr>
-          <w:lang w:val="pl-PL"/>
-        </w:rPr>
-        <w:t>Back</w:t>
-      </w:r>
-      <w:proofErr w:type="spellEnd"/>
-      <w:r>
-        <w:rPr>
-          <w:lang w:val="pl-PL"/>
-        </w:rPr>
-        <w:t>-end</w:t>
+      <w:r>
+        <w:rPr>
+          <w:lang w:val="pl-PL"/>
+        </w:rPr>
+        <w:t>Back-end</w:t>
       </w:r>
     </w:p>
     <w:p>
@@ -14181,17 +13852,8 @@
           <w:rFonts w:eastAsiaTheme="minorEastAsia"/>
           <w:lang w:val="pl-PL"/>
         </w:rPr>
-        <w:t xml:space="preserve">Utworzenie bazy danych – B. </w:t>
-      </w:r>
-      <w:proofErr w:type="spellStart"/>
-      <w:r>
-        <w:rPr>
-          <w:rFonts w:eastAsiaTheme="minorEastAsia"/>
-          <w:lang w:val="pl-PL"/>
-        </w:rPr>
-        <w:t>Kukuł</w:t>
-      </w:r>
-      <w:proofErr w:type="spellEnd"/>
+        <w:t>Utworzenie bazy danych – B. Kukuł</w:t>
+      </w:r>
     </w:p>
     <w:p>
       <w:pPr>
@@ -14219,17 +13881,8 @@
           <w:rFonts w:eastAsiaTheme="minorEastAsia"/>
           <w:lang w:val="pl-PL"/>
         </w:rPr>
-        <w:t xml:space="preserve">– B. </w:t>
-      </w:r>
-      <w:proofErr w:type="spellStart"/>
-      <w:r>
-        <w:rPr>
-          <w:rFonts w:eastAsiaTheme="minorEastAsia"/>
-          <w:lang w:val="pl-PL"/>
-        </w:rPr>
-        <w:t>Kukuł</w:t>
-      </w:r>
-      <w:proofErr w:type="spellEnd"/>
+        <w:t>– B. Kukuł</w:t>
+      </w:r>
     </w:p>
     <w:p>
       <w:pPr>
@@ -14279,33 +13932,8 @@
           <w:rFonts w:eastAsiaTheme="minorEastAsia"/>
           <w:lang w:val="pl-PL"/>
         </w:rPr>
-        <w:t xml:space="preserve">– B. </w:t>
-      </w:r>
-      <w:proofErr w:type="spellStart"/>
-      <w:r>
-        <w:rPr>
-          <w:rFonts w:eastAsiaTheme="minorEastAsia"/>
-          <w:lang w:val="pl-PL"/>
-        </w:rPr>
-        <w:t>Kukuł</w:t>
-      </w:r>
-      <w:proofErr w:type="spellEnd"/>
-      <w:r>
-        <w:rPr>
-          <w:rFonts w:eastAsiaTheme="minorEastAsia"/>
-          <w:lang w:val="pl-PL"/>
-        </w:rPr>
-        <w:t xml:space="preserve">, </w:t>
-      </w:r>
-      <w:proofErr w:type="spellStart"/>
-      <w:r>
-        <w:rPr>
-          <w:rFonts w:eastAsiaTheme="minorEastAsia"/>
-          <w:lang w:val="pl-PL"/>
-        </w:rPr>
-        <w:t>A.Kubica</w:t>
-      </w:r>
-      <w:proofErr w:type="spellEnd"/>
+        <w:t>– B. Kukuł, A.Kubica</w:t>
+      </w:r>
     </w:p>
     <w:p>
       <w:pPr>
@@ -14450,17 +14078,8 @@
           <w:rFonts w:ascii="Calibri" w:eastAsia="Calibri" w:hAnsi="Calibri" w:cs="Calibri"/>
           <w:lang w:val="pl-PL"/>
         </w:rPr>
-        <w:t xml:space="preserve">Spotkanie przeprowadziliśmy przy użyciu aplikacji </w:t>
-      </w:r>
-      <w:proofErr w:type="spellStart"/>
-      <w:r>
-        <w:rPr>
-          <w:rFonts w:ascii="Calibri" w:eastAsia="Calibri" w:hAnsi="Calibri" w:cs="Calibri"/>
-          <w:lang w:val="pl-PL"/>
-        </w:rPr>
-        <w:t>Discord</w:t>
-      </w:r>
-      <w:proofErr w:type="spellEnd"/>
+        <w:t>Spotkanie przeprowadziliśmy przy użyciu aplikacji Discord</w:t>
+      </w:r>
       <w:r>
         <w:rPr>
           <w:rFonts w:ascii="Calibri" w:eastAsia="Calibri" w:hAnsi="Calibri" w:cs="Calibri"/>
@@ -14515,7 +14134,6 @@
         </w:rPr>
         <w:t xml:space="preserve">Spotkanie przeprowadziliśmy przy użyciu aplikacji </w:t>
       </w:r>
-      <w:proofErr w:type="spellStart"/>
       <w:r>
         <w:rPr>
           <w:rFonts w:ascii="Calibri" w:eastAsia="Calibri" w:hAnsi="Calibri" w:cs="Calibri"/>
@@ -14523,7 +14141,6 @@
         </w:rPr>
         <w:t>Discord</w:t>
       </w:r>
-      <w:proofErr w:type="spellEnd"/>
       <w:r>
         <w:rPr>
           <w:rFonts w:ascii="Calibri" w:eastAsia="Calibri" w:hAnsi="Calibri" w:cs="Calibri"/>
@@ -14594,23 +14211,7 @@
           <w:rFonts w:ascii="Calibri" w:eastAsia="Calibri" w:hAnsi="Calibri" w:cs="Calibri"/>
           <w:lang w:val="pl-PL"/>
         </w:rPr>
-        <w:t xml:space="preserve">Bartosz </w:t>
-      </w:r>
-      <w:proofErr w:type="spellStart"/>
-      <w:r>
-        <w:rPr>
-          <w:rFonts w:ascii="Calibri" w:eastAsia="Calibri" w:hAnsi="Calibri" w:cs="Calibri"/>
-          <w:lang w:val="pl-PL"/>
-        </w:rPr>
-        <w:t>Kukuł</w:t>
-      </w:r>
-      <w:proofErr w:type="spellEnd"/>
-      <w:r>
-        <w:rPr>
-          <w:rFonts w:ascii="Calibri" w:eastAsia="Calibri" w:hAnsi="Calibri" w:cs="Calibri"/>
-          <w:lang w:val="pl-PL"/>
-        </w:rPr>
-        <w:t xml:space="preserve"> oraz Bartosz Marko – Diagram DFD oraz ERD</w:t>
+        <w:t>Bartosz Kukuł oraz Bartosz Marko – Diagram DFD oraz ERD</w:t>
       </w:r>
     </w:p>
     <w:p>
@@ -14638,7 +14239,6 @@
         </w:rPr>
         <w:t xml:space="preserve">Spotkanie przeprowadziliśmy przy użyciu aplikacji </w:t>
       </w:r>
-      <w:proofErr w:type="spellStart"/>
       <w:r>
         <w:rPr>
           <w:rFonts w:ascii="Calibri" w:eastAsia="Calibri" w:hAnsi="Calibri" w:cs="Calibri"/>
@@ -14646,7 +14246,6 @@
         </w:rPr>
         <w:t>Discord</w:t>
       </w:r>
-      <w:proofErr w:type="spellEnd"/>
       <w:r>
         <w:rPr>
           <w:rFonts w:ascii="Calibri" w:eastAsia="Calibri" w:hAnsi="Calibri" w:cs="Calibri"/>
@@ -14694,7 +14293,6 @@
         </w:rPr>
         <w:t xml:space="preserve">Spotkanie przeprowadziliśmy przy użyciu aplikacji </w:t>
       </w:r>
-      <w:proofErr w:type="spellStart"/>
       <w:r>
         <w:rPr>
           <w:rFonts w:ascii="Calibri" w:eastAsia="Calibri" w:hAnsi="Calibri" w:cs="Calibri"/>
@@ -14702,7 +14300,6 @@
         </w:rPr>
         <w:t>Discord</w:t>
       </w:r>
-      <w:proofErr w:type="spellEnd"/>
       <w:r>
         <w:rPr>
           <w:rFonts w:ascii="Calibri" w:eastAsia="Calibri" w:hAnsi="Calibri" w:cs="Calibri"/>
@@ -14791,40 +14388,169 @@
         <w:spacing w:line="257" w:lineRule="auto"/>
         <w:ind w:left="720" w:firstLine="720"/>
         <w:rPr>
+          <w:rFonts w:ascii="Calibri" w:eastAsia="Calibri" w:hAnsi="Calibri" w:cs="Calibri"/>
+          <w:lang w:val="pl-PL"/>
+        </w:rPr>
+      </w:pPr>
+      <w:r>
+        <w:rPr>
+          <w:rFonts w:ascii="Calibri" w:eastAsia="Calibri" w:hAnsi="Calibri" w:cs="Calibri"/>
+          <w:lang w:val="pl-PL"/>
+        </w:rPr>
+        <w:t>W celu ograniczenia ryzyka działalność będzie miała charakter spółki z ograniczoną odpowiedzialnością</w:t>
+      </w:r>
+      <w:r>
+        <w:rPr>
+          <w:rFonts w:ascii="Calibri" w:eastAsia="Calibri" w:hAnsi="Calibri" w:cs="Calibri"/>
+          <w:lang w:val="pl-PL"/>
+        </w:rPr>
+        <w:t>. Spółka będzie dysponowała kapitałem zakładowym na poziomie 20 000 zł. Koszty związane z założeniem Sp.Z.O.O to wydatek około 1 000 zł.  Udziały w spółce zostaną podzielony po równo i każdy otrzyma 25% udziałów.</w:t>
+      </w:r>
+    </w:p>
+    <w:p>
+      <w:pPr>
+        <w:spacing w:line="257" w:lineRule="auto"/>
+        <w:ind w:left="720" w:firstLine="720"/>
+        <w:rPr>
+          <w:rFonts w:ascii="Calibri" w:eastAsia="Calibri" w:hAnsi="Calibri" w:cs="Calibri"/>
+          <w:lang w:val="pl-PL"/>
+        </w:rPr>
+      </w:pPr>
+    </w:p>
+    <w:p>
+      <w:pPr>
+        <w:pStyle w:val="Akapitzlist"/>
+        <w:numPr>
+          <w:ilvl w:val="0"/>
+          <w:numId w:val="8"/>
+        </w:numPr>
+        <w:spacing w:line="257" w:lineRule="auto"/>
+        <w:rPr>
+          <w:rFonts w:eastAsiaTheme="minorEastAsia"/>
+          <w:b/>
+          <w:bCs/>
+          <w:sz w:val="28"/>
+          <w:szCs w:val="28"/>
+          <w:lang w:val="pl-PL"/>
+        </w:rPr>
+      </w:pPr>
+      <w:r>
+        <w:rPr>
+          <w:rFonts w:ascii="Calibri" w:eastAsia="Calibri" w:hAnsi="Calibri" w:cs="Calibri"/>
+          <w:b/>
+          <w:bCs/>
+          <w:sz w:val="28"/>
+          <w:szCs w:val="28"/>
+          <w:lang w:val="pl-PL"/>
+        </w:rPr>
+        <w:t>Diagram Gantta</w:t>
+      </w:r>
+    </w:p>
+    <w:p>
+      <w:pPr>
+        <w:pStyle w:val="Akapitzlist"/>
+        <w:spacing w:line="257" w:lineRule="auto"/>
+        <w:rPr>
+          <w:rFonts w:eastAsiaTheme="minorEastAsia"/>
+          <w:b/>
+          <w:bCs/>
+          <w:sz w:val="28"/>
+          <w:szCs w:val="28"/>
+          <w:lang w:val="pl-PL"/>
+        </w:rPr>
+      </w:pPr>
+      <w:r>
+        <w:rPr>
+          <w:rFonts w:eastAsiaTheme="minorEastAsia"/>
+          <w:b/>
+          <w:bCs/>
+          <w:sz w:val="28"/>
+          <w:szCs w:val="28"/>
+          <w:lang w:val="pl-PL"/>
+        </w:rPr>
+        <w:drawing>
+          <wp:inline distT="0" distB="0" distL="0" distR="0" wp14:anchorId="4AD44B60" wp14:editId="3DA306BF">
+            <wp:extent cx="5943600" cy="2312035"/>
+            <wp:effectExtent l="0" t="0" r="0" b="0"/>
+            <wp:docPr id="1" name="Obraz 1"/>
+            <wp:cNvGraphicFramePr>
+              <a:graphicFrameLocks xmlns:a="http://schemas.openxmlformats.org/drawingml/2006/main" noChangeAspect="1"/>
+            </wp:cNvGraphicFramePr>
+            <a:graphic xmlns:a="http://schemas.openxmlformats.org/drawingml/2006/main">
+              <a:graphicData uri="http://schemas.openxmlformats.org/drawingml/2006/picture">
+                <pic:pic xmlns:pic="http://schemas.openxmlformats.org/drawingml/2006/picture">
+                  <pic:nvPicPr>
+                    <pic:cNvPr id="1" name=""/>
+                    <pic:cNvPicPr/>
+                  </pic:nvPicPr>
+                  <pic:blipFill>
+                    <a:blip r:embed="rId13"/>
+                    <a:stretch>
+                      <a:fillRect/>
+                    </a:stretch>
+                  </pic:blipFill>
+                  <pic:spPr>
+                    <a:xfrm>
+                      <a:off x="0" y="0"/>
+                      <a:ext cx="5943600" cy="2312035"/>
+                    </a:xfrm>
+                    <a:prstGeom prst="rect">
+                      <a:avLst/>
+                    </a:prstGeom>
+                  </pic:spPr>
+                </pic:pic>
+              </a:graphicData>
+            </a:graphic>
+          </wp:inline>
+        </w:drawing>
+      </w:r>
+    </w:p>
+    <w:p>
+      <w:pPr>
+        <w:spacing w:line="257" w:lineRule="auto"/>
+        <w:ind w:left="720" w:firstLine="720"/>
+        <w:rPr>
+          <w:rFonts w:ascii="Calibri" w:eastAsia="Calibri" w:hAnsi="Calibri" w:cs="Calibri"/>
+          <w:lang w:val="pl-PL"/>
+        </w:rPr>
+      </w:pPr>
+    </w:p>
+    <w:p>
+      <w:pPr>
+        <w:spacing w:line="257" w:lineRule="auto"/>
+        <w:ind w:left="720" w:firstLine="720"/>
+        <w:rPr>
+          <w:rFonts w:ascii="Calibri" w:eastAsia="Calibri" w:hAnsi="Calibri" w:cs="Calibri"/>
+          <w:lang w:val="pl-PL"/>
+        </w:rPr>
+      </w:pPr>
+    </w:p>
+    <w:p>
+      <w:pPr>
+        <w:spacing w:line="257" w:lineRule="auto"/>
+        <w:rPr>
+          <w:rFonts w:ascii="Calibri" w:eastAsia="Calibri" w:hAnsi="Calibri" w:cs="Calibri"/>
+          <w:lang w:val="pl-PL"/>
+        </w:rPr>
+      </w:pPr>
+    </w:p>
+    <w:p>
+      <w:pPr>
+        <w:spacing w:line="257" w:lineRule="auto"/>
+        <w:rPr>
+          <w:rFonts w:ascii="Calibri" w:eastAsia="Calibri" w:hAnsi="Calibri" w:cs="Calibri"/>
+          <w:lang w:val="pl-PL"/>
+        </w:rPr>
+      </w:pPr>
+    </w:p>
+    <w:p>
+      <w:pPr>
+        <w:spacing w:line="257" w:lineRule="auto"/>
+        <w:rPr>
           <w:rFonts w:asciiTheme="minorEastAsia" w:eastAsiaTheme="minorEastAsia" w:hAnsiTheme="minorEastAsia" w:cstheme="minorEastAsia"/>
           <w:lang w:val="pl-PL"/>
         </w:rPr>
       </w:pPr>
-      <w:r>
-        <w:rPr>
-          <w:rFonts w:ascii="Calibri" w:eastAsia="Calibri" w:hAnsi="Calibri" w:cs="Calibri"/>
-          <w:lang w:val="pl-PL"/>
-        </w:rPr>
-        <w:t>W celu ograniczenia ryzyka działalność będzie miała charakter spółki z ograniczoną odpowiedzialnością</w:t>
-      </w:r>
-      <w:r>
-        <w:rPr>
-          <w:rFonts w:ascii="Calibri" w:eastAsia="Calibri" w:hAnsi="Calibri" w:cs="Calibri"/>
-          <w:lang w:val="pl-PL"/>
-        </w:rPr>
-        <w:t xml:space="preserve">. Spółka będzie dysponowała kapitałem zakładowym na poziomie 20 000 zł. Koszty związane z założeniem </w:t>
-      </w:r>
-      <w:proofErr w:type="spellStart"/>
-      <w:r>
-        <w:rPr>
-          <w:rFonts w:ascii="Calibri" w:eastAsia="Calibri" w:hAnsi="Calibri" w:cs="Calibri"/>
-          <w:lang w:val="pl-PL"/>
-        </w:rPr>
-        <w:t>Sp.Z.O.O</w:t>
-      </w:r>
-      <w:proofErr w:type="spellEnd"/>
-      <w:r>
-        <w:rPr>
-          <w:rFonts w:ascii="Calibri" w:eastAsia="Calibri" w:hAnsi="Calibri" w:cs="Calibri"/>
-          <w:lang w:val="pl-PL"/>
-        </w:rPr>
-        <w:t xml:space="preserve"> to wydatek około 1 000 zł.  Udziały w spółce zostaną podzielony po równo i każdy otrzyma 25% udziałów.</w:t>
-      </w:r>
     </w:p>
     <w:p>
       <w:pPr>

</xml_diff>